<commit_message>
JSE rules + regulations
I have added the JSE rules + regulations
</commit_message>
<xml_diff>
--- a/Group2_Research_Project_v1.docx
+++ b/Group2_Research_Project_v1.docx
@@ -1,6 +1,6 @@
 
 <file path=word/document.xml><?xml version="1.0" encoding="utf-8"?>
-<w:document xmlns:wpc="http://schemas.microsoft.com/office/word/2010/wordprocessingCanvas" xmlns:cx="http://schemas.microsoft.com/office/drawing/2014/chartex" xmlns:cx1="http://schemas.microsoft.com/office/drawing/2015/9/8/chartex" xmlns:mc="http://schemas.openxmlformats.org/markup-compatibility/2006" xmlns:o="urn:schemas-microsoft-com:office:office" xmlns:r="http://schemas.openxmlformats.org/officeDocument/2006/relationships" xmlns:m="http://schemas.openxmlformats.org/officeDocument/2006/math" xmlns:v="urn:schemas-microsoft-com:vml" xmlns:wp14="http://schemas.microsoft.com/office/word/2010/wordprocessingDrawing" xmlns:wp="http://schemas.openxmlformats.org/drawingml/2006/wordprocessingDrawing" xmlns:w10="urn:schemas-microsoft-com:office:word" xmlns:w="http://schemas.openxmlformats.org/wordprocessingml/2006/main" xmlns:w14="http://schemas.microsoft.com/office/word/2010/wordml" xmlns:w15="http://schemas.microsoft.com/office/word/2012/wordml" xmlns:w16se="http://schemas.microsoft.com/office/word/2015/wordml/symex" xmlns:wpg="http://schemas.microsoft.com/office/word/2010/wordprocessingGroup" xmlns:wpi="http://schemas.microsoft.com/office/word/2010/wordprocessingInk" xmlns:wne="http://schemas.microsoft.com/office/word/2006/wordml" xmlns:wps="http://schemas.microsoft.com/office/word/2010/wordprocessingShape" mc:Ignorable="w14 w15 w16se wp14">
+<w:document xmlns:wpc="http://schemas.microsoft.com/office/word/2010/wordprocessingCanvas" xmlns:mc="http://schemas.openxmlformats.org/markup-compatibility/2006" xmlns:o="urn:schemas-microsoft-com:office:office" xmlns:r="http://schemas.openxmlformats.org/officeDocument/2006/relationships" xmlns:m="http://schemas.openxmlformats.org/officeDocument/2006/math" xmlns:v="urn:schemas-microsoft-com:vml" xmlns:wp14="http://schemas.microsoft.com/office/word/2010/wordprocessingDrawing" xmlns:wp="http://schemas.openxmlformats.org/drawingml/2006/wordprocessingDrawing" xmlns:w10="urn:schemas-microsoft-com:office:word" xmlns:w="http://schemas.openxmlformats.org/wordprocessingml/2006/main" xmlns:w14="http://schemas.microsoft.com/office/word/2010/wordml" xmlns:wpg="http://schemas.microsoft.com/office/word/2010/wordprocessingGroup" xmlns:wpi="http://schemas.microsoft.com/office/word/2010/wordprocessingInk" xmlns:wne="http://schemas.microsoft.com/office/word/2006/wordml" xmlns:wps="http://schemas.microsoft.com/office/word/2010/wordprocessingShape" mc:Ignorable="w14 wp14">
   <w:body>
     <w:p>
       <w:pPr>
@@ -26,14 +26,14 @@
           <w:color w:val="0000FF"/>
           <w:sz w:val="27"/>
           <w:szCs w:val="27"/>
-          <w:lang w:eastAsia="en-ZA"/>
+          <w:lang w:val="en-US"/>
         </w:rPr>
         <w:drawing>
           <wp:inline distT="0" distB="0" distL="0" distR="0">
             <wp:extent cx="5731510" cy="981543"/>
             <wp:effectExtent l="0" t="0" r="2540" b="9525"/>
             <wp:docPr id="66" name="Picture 66" descr="Image result for african institute of financial markets and risk management">
-              <a:hlinkClick xmlns:a="http://schemas.openxmlformats.org/drawingml/2006/main" r:id="rId8" tgtFrame="&quot;_blank&quot;"/>
+              <a:hlinkClick xmlns:a="http://schemas.openxmlformats.org/drawingml/2006/main" r:id="rId9" tgtFrame="&quot;_blank&quot;"/>
             </wp:docPr>
             <wp:cNvGraphicFramePr>
               <a:graphicFrameLocks xmlns:a="http://schemas.openxmlformats.org/drawingml/2006/main" noChangeAspect="1"/>
@@ -43,14 +43,14 @@
                 <pic:pic xmlns:pic="http://schemas.openxmlformats.org/drawingml/2006/picture">
                   <pic:nvPicPr>
                     <pic:cNvPr id="0" name="Picture 43" descr="Image result for african institute of financial markets and risk management">
-                      <a:hlinkClick r:id="rId8" tgtFrame="&quot;_blank&quot;"/>
+                      <a:hlinkClick r:id="rId9" tgtFrame="&quot;_blank&quot;"/>
                     </pic:cNvPr>
                     <pic:cNvPicPr>
                       <a:picLocks noChangeAspect="1" noChangeArrowheads="1"/>
                     </pic:cNvPicPr>
                   </pic:nvPicPr>
                   <pic:blipFill>
-                    <a:blip r:embed="rId9" cstate="print">
+                    <a:blip r:embed="rId10" cstate="print">
                       <a:extLst>
                         <a:ext uri="{28A0092B-C50C-407E-A947-70E740481C1C}">
                           <a14:useLocalDpi xmlns:a14="http://schemas.microsoft.com/office/drawing/2010/main" val="0"/>
@@ -218,8 +218,17 @@
           <w:b/>
           <w:sz w:val="44"/>
         </w:rPr>
-        <w:t>Daniel Cogzell</w:t>
-      </w:r>
+        <w:t xml:space="preserve">Daniel </w:t>
+      </w:r>
+      <w:proofErr w:type="spellStart"/>
+      <w:r>
+        <w:rPr>
+          <w:b/>
+          <w:sz w:val="44"/>
+        </w:rPr>
+        <w:t>Cogzell</w:t>
+      </w:r>
+      <w:proofErr w:type="spellEnd"/>
       <w:r>
         <w:rPr>
           <w:b/>
@@ -258,13 +267,31 @@
           <w:sz w:val="44"/>
         </w:rPr>
       </w:pPr>
+      <w:proofErr w:type="spellStart"/>
       <w:r>
         <w:rPr>
           <w:b/>
           <w:sz w:val="44"/>
         </w:rPr>
-        <w:t>Nkosingiphile Mkhonta</w:t>
-      </w:r>
+        <w:t>Nkosingiphile</w:t>
+      </w:r>
+      <w:proofErr w:type="spellEnd"/>
+      <w:r>
+        <w:rPr>
+          <w:b/>
+          <w:sz w:val="44"/>
+        </w:rPr>
+        <w:t xml:space="preserve"> </w:t>
+      </w:r>
+      <w:proofErr w:type="spellStart"/>
+      <w:r>
+        <w:rPr>
+          <w:b/>
+          <w:sz w:val="44"/>
+        </w:rPr>
+        <w:t>Mkhonta</w:t>
+      </w:r>
+      <w:proofErr w:type="spellEnd"/>
       <w:r>
         <w:rPr>
           <w:b/>
@@ -388,7 +415,39 @@
           <w:b/>
           <w:sz w:val="44"/>
         </w:rPr>
-        <w:t>&lt;Bla Bla will insert later&gt;</w:t>
+        <w:t>&lt;</w:t>
+      </w:r>
+      <w:proofErr w:type="spellStart"/>
+      <w:r>
+        <w:rPr>
+          <w:b/>
+          <w:sz w:val="44"/>
+        </w:rPr>
+        <w:t>Bla</w:t>
+      </w:r>
+      <w:proofErr w:type="spellEnd"/>
+      <w:r>
+        <w:rPr>
+          <w:b/>
+          <w:sz w:val="44"/>
+        </w:rPr>
+        <w:t xml:space="preserve"> </w:t>
+      </w:r>
+      <w:proofErr w:type="spellStart"/>
+      <w:r>
+        <w:rPr>
+          <w:b/>
+          <w:sz w:val="44"/>
+        </w:rPr>
+        <w:t>Bla</w:t>
+      </w:r>
+      <w:proofErr w:type="spellEnd"/>
+      <w:r>
+        <w:rPr>
+          <w:b/>
+          <w:sz w:val="44"/>
+        </w:rPr>
+        <w:t xml:space="preserve"> will insert later&gt;</w:t>
       </w:r>
     </w:p>
     <w:p>
@@ -423,12 +482,22 @@
           <w:sz w:val="44"/>
         </w:rPr>
       </w:pPr>
+      <w:proofErr w:type="gramStart"/>
       <w:r>
         <w:rPr>
           <w:b/>
           <w:sz w:val="44"/>
         </w:rPr>
-        <w:t xml:space="preserve">Perhaps a list of figures and a list of Tables as well? </w:t>
+        <w:lastRenderedPageBreak/>
+        <w:t>Perhaps a list of figures and a list of Tables as well?</w:t>
+      </w:r>
+      <w:proofErr w:type="gramEnd"/>
+      <w:r>
+        <w:rPr>
+          <w:b/>
+          <w:sz w:val="44"/>
+        </w:rPr>
+        <w:t xml:space="preserve"> </w:t>
       </w:r>
     </w:p>
     <w:p>
@@ -444,7 +513,23 @@
           <w:b/>
           <w:sz w:val="44"/>
         </w:rPr>
-        <w:t>&lt; we will decide later&gt;</w:t>
+        <w:t xml:space="preserve">&lt; </w:t>
+      </w:r>
+      <w:proofErr w:type="gramStart"/>
+      <w:r>
+        <w:rPr>
+          <w:b/>
+          <w:sz w:val="44"/>
+        </w:rPr>
+        <w:t>we</w:t>
+      </w:r>
+      <w:proofErr w:type="gramEnd"/>
+      <w:r>
+        <w:rPr>
+          <w:b/>
+          <w:sz w:val="44"/>
+        </w:rPr>
+        <w:t xml:space="preserve"> will decide later&gt;</w:t>
       </w:r>
     </w:p>
     <w:p>
@@ -497,6 +582,7 @@
           <w:b/>
           <w:color w:val="000000" w:themeColor="text1"/>
         </w:rPr>
+        <w:lastRenderedPageBreak/>
         <w:t>Introduction</w:t>
       </w:r>
     </w:p>
@@ -535,7 +621,39 @@
           <w:sz w:val="24"/>
           <w:szCs w:val="24"/>
         </w:rPr>
-        <w:t xml:space="preserve"> will focus on a financial product called Exchange-Traded Funds (ETFs) and specifically equity-based ETFs. These ETFs are often created to represent a certain sector or index in the market and they can tailored to target certain fundamental factors. The three factors that will be considered in the scope of this project is the </w:t>
+        <w:t xml:space="preserve"> will focus on a financial product called Exchange-Traded Funds (ETFs) and specifically equity-based ETFs. These ETFs are often created to represent a certain sector or index in the market and they can </w:t>
+      </w:r>
+      <w:proofErr w:type="gramStart"/>
+      <w:r>
+        <w:rPr>
+          <w:sz w:val="24"/>
+          <w:szCs w:val="24"/>
+        </w:rPr>
+        <w:t>tailored</w:t>
+      </w:r>
+      <w:proofErr w:type="gramEnd"/>
+      <w:r>
+        <w:rPr>
+          <w:sz w:val="24"/>
+          <w:szCs w:val="24"/>
+        </w:rPr>
+        <w:t xml:space="preserve"> to target certain fundamental factors. The three factors that will be considered in the scope of this project </w:t>
+      </w:r>
+      <w:proofErr w:type="gramStart"/>
+      <w:r>
+        <w:rPr>
+          <w:sz w:val="24"/>
+          <w:szCs w:val="24"/>
+        </w:rPr>
+        <w:t>is</w:t>
+      </w:r>
+      <w:proofErr w:type="gramEnd"/>
+      <w:r>
+        <w:rPr>
+          <w:sz w:val="24"/>
+          <w:szCs w:val="24"/>
+        </w:rPr>
+        <w:t xml:space="preserve"> the </w:t>
       </w:r>
       <w:r>
         <w:rPr>
@@ -621,7 +739,23 @@
           <w:sz w:val="24"/>
           <w:szCs w:val="24"/>
         </w:rPr>
-        <w:t xml:space="preserve">The ETFs shall be created based on the data of the JSE Top40 equities between 01 July 2003 and 31 August 2016. </w:t>
+        <w:t xml:space="preserve">The ETFs </w:t>
+      </w:r>
+      <w:proofErr w:type="gramStart"/>
+      <w:r>
+        <w:rPr>
+          <w:sz w:val="24"/>
+          <w:szCs w:val="24"/>
+        </w:rPr>
+        <w:t>shall be created</w:t>
+      </w:r>
+      <w:proofErr w:type="gramEnd"/>
+      <w:r>
+        <w:rPr>
+          <w:sz w:val="24"/>
+          <w:szCs w:val="24"/>
+        </w:rPr>
+        <w:t xml:space="preserve"> based on the data of the JSE Top40 equities between 01 July 2003 and 31 August 2016. </w:t>
       </w:r>
     </w:p>
     <w:p>
@@ -691,6 +825,7 @@
           <w:b/>
           <w:color w:val="000000" w:themeColor="text1"/>
         </w:rPr>
+        <w:lastRenderedPageBreak/>
         <w:t>Literature review</w:t>
       </w:r>
     </w:p>
@@ -716,7 +851,19 @@
         <w:rPr>
           <w:color w:val="000000" w:themeColor="text1"/>
         </w:rPr>
-        <w:t>Exchange Traded Funds (ETFs) and how they work</w:t>
+        <w:t xml:space="preserve">Fundamentals and </w:t>
+      </w:r>
+      <w:r>
+        <w:rPr>
+          <w:color w:val="000000" w:themeColor="text1"/>
+        </w:rPr>
+        <w:t xml:space="preserve">market mechanics of </w:t>
+      </w:r>
+      <w:r>
+        <w:rPr>
+          <w:color w:val="000000" w:themeColor="text1"/>
+        </w:rPr>
+        <w:t>Exchange Traded Funds (ETFs)</w:t>
       </w:r>
     </w:p>
     <w:p>
@@ -734,7 +881,21 @@
         <w:rPr>
           <w:highlight w:val="lightGray"/>
         </w:rPr>
-        <w:t>Can hold a variety of stocks/bonds/commods but for this project we just look at equities</w:t>
+        <w:t>Can hold a variety of stocks/bonds/</w:t>
+      </w:r>
+      <w:proofErr w:type="spellStart"/>
+      <w:r>
+        <w:rPr>
+          <w:highlight w:val="lightGray"/>
+        </w:rPr>
+        <w:t>commods</w:t>
+      </w:r>
+      <w:proofErr w:type="spellEnd"/>
+      <w:r>
+        <w:rPr>
+          <w:highlight w:val="lightGray"/>
+        </w:rPr>
+        <w:t xml:space="preserve"> but for this project we just look at equities</w:t>
       </w:r>
     </w:p>
     <w:p>
@@ -748,11 +909,61 @@
           <w:highlight w:val="lightGray"/>
         </w:rPr>
       </w:pPr>
-      <w:r>
-        <w:rPr>
-          <w:highlight w:val="lightGray"/>
-        </w:rPr>
-        <w:t>Can track a certain sector or a certain aspect. E.g satrix Fini and JSE TOP40</w:t>
+      <w:proofErr w:type="gramStart"/>
+      <w:r>
+        <w:rPr>
+          <w:highlight w:val="lightGray"/>
+        </w:rPr>
+        <w:t>Can track a certain sector or a certain aspect.</w:t>
+      </w:r>
+      <w:proofErr w:type="gramEnd"/>
+      <w:r>
+        <w:rPr>
+          <w:highlight w:val="lightGray"/>
+        </w:rPr>
+        <w:t xml:space="preserve"> </w:t>
+      </w:r>
+      <w:proofErr w:type="spellStart"/>
+      <w:r>
+        <w:rPr>
+          <w:highlight w:val="lightGray"/>
+        </w:rPr>
+        <w:t>E.g</w:t>
+      </w:r>
+      <w:proofErr w:type="spellEnd"/>
+      <w:r>
+        <w:rPr>
+          <w:highlight w:val="lightGray"/>
+        </w:rPr>
+        <w:t xml:space="preserve"> </w:t>
+      </w:r>
+      <w:proofErr w:type="spellStart"/>
+      <w:r>
+        <w:rPr>
+          <w:highlight w:val="lightGray"/>
+        </w:rPr>
+        <w:t>satrix</w:t>
+      </w:r>
+      <w:proofErr w:type="spellEnd"/>
+      <w:r>
+        <w:rPr>
+          <w:highlight w:val="lightGray"/>
+        </w:rPr>
+        <w:t xml:space="preserve"> </w:t>
+      </w:r>
+      <w:proofErr w:type="spellStart"/>
+      <w:r>
+        <w:rPr>
+          <w:highlight w:val="lightGray"/>
+        </w:rPr>
+        <w:t>Fini</w:t>
+      </w:r>
+      <w:proofErr w:type="spellEnd"/>
+      <w:r>
+        <w:rPr>
+          <w:highlight w:val="lightGray"/>
+        </w:rPr>
+        <w:t xml:space="preserve"> and JSE TOP40</w:t>
       </w:r>
     </w:p>
     <w:p>
@@ -770,7 +981,21 @@
         <w:rPr>
           <w:highlight w:val="lightGray"/>
         </w:rPr>
-        <w:t>Creation units mechanism.</w:t>
+        <w:t xml:space="preserve">Creation </w:t>
+      </w:r>
+      <w:proofErr w:type="gramStart"/>
+      <w:r>
+        <w:rPr>
+          <w:highlight w:val="lightGray"/>
+        </w:rPr>
+        <w:t>units</w:t>
+      </w:r>
+      <w:proofErr w:type="gramEnd"/>
+      <w:r>
+        <w:rPr>
+          <w:highlight w:val="lightGray"/>
+        </w:rPr>
+        <w:t xml:space="preserve"> mechanism.</w:t>
       </w:r>
     </w:p>
     <w:p>
@@ -793,6 +1018,42 @@
     </w:p>
     <w:p>
       <w:pPr>
+        <w:pStyle w:val="ListParagraph"/>
+        <w:numPr>
+          <w:ilvl w:val="0"/>
+          <w:numId w:val="16"/>
+        </w:numPr>
+        <w:rPr>
+          <w:highlight w:val="lightGray"/>
+        </w:rPr>
+      </w:pPr>
+      <w:r>
+        <w:rPr>
+          <w:highlight w:val="lightGray"/>
+        </w:rPr>
+        <w:t>Helps retailers/individuals buy sectors without heavy transaction fees</w:t>
+      </w:r>
+    </w:p>
+    <w:p>
+      <w:pPr>
+        <w:pStyle w:val="ListParagraph"/>
+        <w:numPr>
+          <w:ilvl w:val="0"/>
+          <w:numId w:val="16"/>
+        </w:numPr>
+        <w:rPr>
+          <w:highlight w:val="lightGray"/>
+        </w:rPr>
+      </w:pPr>
+      <w:r>
+        <w:rPr>
+          <w:highlight w:val="lightGray"/>
+        </w:rPr>
+        <w:t>Tax benefits</w:t>
+      </w:r>
+    </w:p>
+    <w:p>
+      <w:pPr>
         <w:jc w:val="both"/>
         <w:rPr>
           <w:sz w:val="24"/>
@@ -804,7 +1065,23 @@
           <w:sz w:val="24"/>
           <w:szCs w:val="24"/>
         </w:rPr>
-        <w:t>Investing in too few stocks can often lead to a large variance in returns especially if the few selected equities all lie within the same sector of the market. For example if one were to invest in a few commodity based companies and due to a large strike on at a different companies mine, the market could have a sentimental shift on the commodity sector as a whole. This will lead to a general drop in share price for all the commodity-based companies.</w:t>
+        <w:t xml:space="preserve">Investing in too few stocks can often lead to a large variance in returns especially if the few selected equities all </w:t>
+      </w:r>
+      <w:proofErr w:type="gramStart"/>
+      <w:r>
+        <w:rPr>
+          <w:sz w:val="24"/>
+          <w:szCs w:val="24"/>
+        </w:rPr>
+        <w:t>lie</w:t>
+      </w:r>
+      <w:proofErr w:type="gramEnd"/>
+      <w:r>
+        <w:rPr>
+          <w:sz w:val="24"/>
+          <w:szCs w:val="24"/>
+        </w:rPr>
+        <w:t xml:space="preserve"> within the same sector of the market. For example if one were to invest in a few commodity based companies and due to a large strike on at a different companies mine, the market could have a sentimental shift on the commodity sector as a whole. This will lead to a general drop in share price for all the commodity-based companies.</w:t>
       </w:r>
       <w:r>
         <w:rPr>
@@ -843,7 +1120,23 @@
           <w:sz w:val="24"/>
           <w:szCs w:val="24"/>
         </w:rPr>
-        <w:t>These ETFs are typically based on a certain index, sec</w:t>
+        <w:t xml:space="preserve">These ETFs </w:t>
+      </w:r>
+      <w:proofErr w:type="gramStart"/>
+      <w:r>
+        <w:rPr>
+          <w:sz w:val="24"/>
+          <w:szCs w:val="24"/>
+        </w:rPr>
+        <w:t>are typically based</w:t>
+      </w:r>
+      <w:proofErr w:type="gramEnd"/>
+      <w:r>
+        <w:rPr>
+          <w:sz w:val="24"/>
+          <w:szCs w:val="24"/>
+        </w:rPr>
+        <w:t xml:space="preserve"> on a certain index, sec</w:t>
       </w:r>
       <w:r>
         <w:rPr>
@@ -871,7 +1164,23 @@
           <w:sz w:val="24"/>
           <w:szCs w:val="24"/>
         </w:rPr>
-        <w:t xml:space="preserve">example of an ETF that is based on an index and a certain aspect is the JSE Top40. It </w:t>
+        <w:t xml:space="preserve">example of an ETF that </w:t>
+      </w:r>
+      <w:proofErr w:type="gramStart"/>
+      <w:r>
+        <w:rPr>
+          <w:sz w:val="24"/>
+          <w:szCs w:val="24"/>
+        </w:rPr>
+        <w:t>is based</w:t>
+      </w:r>
+      <w:proofErr w:type="gramEnd"/>
+      <w:r>
+        <w:rPr>
+          <w:sz w:val="24"/>
+          <w:szCs w:val="24"/>
+        </w:rPr>
+        <w:t xml:space="preserve"> on an index and a certain aspect is the JSE Top40. It </w:t>
       </w:r>
       <w:r>
         <w:rPr>
@@ -885,7 +1194,23 @@
           <w:sz w:val="24"/>
           <w:szCs w:val="24"/>
         </w:rPr>
-        <w:t xml:space="preserve">companies based on their market cap (number of shares in issue multiplied by the price of each share). An example of an ETF that is based on a sector and </w:t>
+        <w:t xml:space="preserve">companies based on their market cap (number of shares in issue multiplied by the price of each share). An example of an ETF that </w:t>
+      </w:r>
+      <w:proofErr w:type="gramStart"/>
+      <w:r>
+        <w:rPr>
+          <w:sz w:val="24"/>
+          <w:szCs w:val="24"/>
+        </w:rPr>
+        <w:t>is based</w:t>
+      </w:r>
+      <w:proofErr w:type="gramEnd"/>
+      <w:r>
+        <w:rPr>
+          <w:sz w:val="24"/>
+          <w:szCs w:val="24"/>
+        </w:rPr>
+        <w:t xml:space="preserve"> on a sector and </w:t>
       </w:r>
       <w:r>
         <w:rPr>
@@ -894,13 +1219,31 @@
         </w:rPr>
         <w:t xml:space="preserve">the same aspect is the </w:t>
       </w:r>
-      <w:r>
-        <w:rPr>
-          <w:sz w:val="24"/>
-          <w:szCs w:val="24"/>
-        </w:rPr>
-        <w:t>Satrix Fini</w:t>
-      </w:r>
+      <w:proofErr w:type="spellStart"/>
+      <w:r>
+        <w:rPr>
+          <w:sz w:val="24"/>
+          <w:szCs w:val="24"/>
+        </w:rPr>
+        <w:t>Satrix</w:t>
+      </w:r>
+      <w:proofErr w:type="spellEnd"/>
+      <w:r>
+        <w:rPr>
+          <w:sz w:val="24"/>
+          <w:szCs w:val="24"/>
+        </w:rPr>
+        <w:t xml:space="preserve"> </w:t>
+      </w:r>
+      <w:proofErr w:type="spellStart"/>
+      <w:r>
+        <w:rPr>
+          <w:sz w:val="24"/>
+          <w:szCs w:val="24"/>
+        </w:rPr>
+        <w:t>Fini</w:t>
+      </w:r>
+      <w:proofErr w:type="spellEnd"/>
       <w:r>
         <w:rPr>
           <w:sz w:val="24"/>
@@ -922,7 +1265,23 @@
           <w:sz w:val="24"/>
           <w:szCs w:val="24"/>
         </w:rPr>
-        <w:t xml:space="preserve">One might think that since an ETF tracks a large number of shares that it would be very expensive (for the average individual) to but just one ETF, however this is not true at all. To understand why these ETFs do not cost a fortune one must understand the creation unit mechanism. </w:t>
+        <w:t xml:space="preserve">One might think that since an ETF tracks a large number of shares that it would be very expensive (for the average individual) to but just one </w:t>
+      </w:r>
+      <w:proofErr w:type="gramStart"/>
+      <w:r>
+        <w:rPr>
+          <w:sz w:val="24"/>
+          <w:szCs w:val="24"/>
+        </w:rPr>
+        <w:t>ETF, however</w:t>
+      </w:r>
+      <w:proofErr w:type="gramEnd"/>
+      <w:r>
+        <w:rPr>
+          <w:sz w:val="24"/>
+          <w:szCs w:val="24"/>
+        </w:rPr>
+        <w:t xml:space="preserve"> this is not true at all. To understand why these ETFs do not cost a fortune one must understand the creation unit mechanism. </w:t>
       </w:r>
     </w:p>
     <w:p>
@@ -939,7 +1298,23 @@
           <w:sz w:val="24"/>
           <w:szCs w:val="24"/>
         </w:rPr>
-        <w:t>Looking at the JSE Top40 as an example, the ETF is weighted according to the proportions of each of the companies market cap</w:t>
+        <w:t xml:space="preserve">Looking at the JSE Top40 as an example, the ETF </w:t>
+      </w:r>
+      <w:proofErr w:type="gramStart"/>
+      <w:r>
+        <w:rPr>
+          <w:sz w:val="24"/>
+          <w:szCs w:val="24"/>
+        </w:rPr>
+        <w:t>is weighted</w:t>
+      </w:r>
+      <w:proofErr w:type="gramEnd"/>
+      <w:r>
+        <w:rPr>
+          <w:sz w:val="24"/>
+          <w:szCs w:val="24"/>
+        </w:rPr>
+        <w:t xml:space="preserve"> according to the proportions of each of the companies market cap</w:t>
       </w:r>
       <w:r>
         <w:rPr>
@@ -988,15 +1363,64 @@
           <w:sz w:val="24"/>
           <w:szCs w:val="24"/>
         </w:rPr>
-        <w:t xml:space="preserve"> This leads to arbitrary percentages such as 12.05% for a specific stock. In order to represent exactly 12.05% these ETF’s need to have thousands of shares within one ‘package’ (containing a fairly accurate proportion of each stock). This package is called the creation unit and is sold to an authorised participant (which is usually the market maker). The market maker then divides this creation unit into many segments, where each segment contains the correct proportions of </w:t>
-      </w:r>
-      <w:r>
-        <w:rPr>
-          <w:sz w:val="24"/>
-          <w:szCs w:val="24"/>
-        </w:rPr>
-        <w:t xml:space="preserve">the stocks (this leads to essentially selling fractions of shares). Since the creation unit has now been broken up into many smaller pieces, it can be listed on the stock exchange where it is bought and sold by investors/retailers. A depiction of this </w:t>
-      </w:r>
+        <w:t xml:space="preserve"> This leads to arbitrary percentages such as 12.05% for a specific stock. In order to represent exactly 12.05% these </w:t>
+      </w:r>
+      <w:proofErr w:type="gramStart"/>
+      <w:r>
+        <w:rPr>
+          <w:sz w:val="24"/>
+          <w:szCs w:val="24"/>
+        </w:rPr>
+        <w:t>ETF’s</w:t>
+      </w:r>
+      <w:proofErr w:type="gramEnd"/>
+      <w:r>
+        <w:rPr>
+          <w:sz w:val="24"/>
+          <w:szCs w:val="24"/>
+        </w:rPr>
+        <w:t xml:space="preserve"> need to have thousands of shares within one ‘package’ (containing a fairly accurate proportion of each stock). This package </w:t>
+      </w:r>
+      <w:proofErr w:type="gramStart"/>
+      <w:r>
+        <w:rPr>
+          <w:sz w:val="24"/>
+          <w:szCs w:val="24"/>
+        </w:rPr>
+        <w:t>is called</w:t>
+      </w:r>
+      <w:proofErr w:type="gramEnd"/>
+      <w:r>
+        <w:rPr>
+          <w:sz w:val="24"/>
+          <w:szCs w:val="24"/>
+        </w:rPr>
+        <w:t xml:space="preserve"> the creation unit and is sold to an authorised participant (which is usually the market maker). The market maker then divides this creation unit into many segments, where each segment contains the correct proportions of </w:t>
+      </w:r>
+      <w:r>
+        <w:rPr>
+          <w:sz w:val="24"/>
+          <w:szCs w:val="24"/>
+        </w:rPr>
+        <w:t xml:space="preserve">the stocks (this leads to essentially selling fractions of shares). Since the creation unit has now been broken up into many smaller pieces, it </w:t>
+      </w:r>
+      <w:proofErr w:type="gramStart"/>
+      <w:r>
+        <w:rPr>
+          <w:sz w:val="24"/>
+          <w:szCs w:val="24"/>
+        </w:rPr>
+        <w:t>can be listed</w:t>
+      </w:r>
+      <w:proofErr w:type="gramEnd"/>
+      <w:r>
+        <w:rPr>
+          <w:sz w:val="24"/>
+          <w:szCs w:val="24"/>
+        </w:rPr>
+        <w:t xml:space="preserve"> on the stock exchange where it is bought and sold by investors/retailers. A depiction of this </w:t>
+      </w:r>
+      <w:proofErr w:type="gramStart"/>
       <w:r>
         <w:rPr>
           <w:sz w:val="24"/>
@@ -1009,7 +1433,15 @@
           <w:sz w:val="24"/>
           <w:szCs w:val="24"/>
         </w:rPr>
-        <w:t xml:space="preserve"> seen in figure 1</w:t>
+        <w:t xml:space="preserve"> seen</w:t>
+      </w:r>
+      <w:proofErr w:type="gramEnd"/>
+      <w:r>
+        <w:rPr>
+          <w:sz w:val="24"/>
+          <w:szCs w:val="24"/>
+        </w:rPr>
+        <w:t xml:space="preserve"> in figure 1</w:t>
       </w:r>
       <w:r>
         <w:rPr>
@@ -1017,6 +1449,21 @@
           <w:szCs w:val="24"/>
         </w:rPr>
         <w:t>.</w:t>
+      </w:r>
+      <w:r>
+        <w:rPr>
+          <w:sz w:val="24"/>
+          <w:szCs w:val="24"/>
+        </w:rPr>
+        <w:t xml:space="preserve"> </w:t>
+      </w:r>
+      <w:r>
+        <w:rPr>
+          <w:sz w:val="24"/>
+          <w:szCs w:val="24"/>
+          <w:highlight w:val="yellow"/>
+        </w:rPr>
+        <w:t>[1]</w:t>
       </w:r>
     </w:p>
     <w:p>
@@ -1027,8 +1474,9 @@
       <w:r>
         <w:rPr>
           <w:noProof/>
-          <w:lang w:eastAsia="en-ZA"/>
-        </w:rPr>
+          <w:lang w:val="en-US"/>
+        </w:rPr>
+        <w:lastRenderedPageBreak/>
         <w:drawing>
           <wp:inline distT="0" distB="0" distL="0" distR="0" wp14:anchorId="21A61C94" wp14:editId="5842C8BA">
             <wp:extent cx="5648325" cy="3895725"/>
@@ -1045,7 +1493,7 @@
                     <pic:cNvPicPr/>
                   </pic:nvPicPr>
                   <pic:blipFill>
-                    <a:blip r:embed="rId10"/>
+                    <a:blip r:embed="rId11"/>
                     <a:stretch>
                       <a:fillRect/>
                     </a:stretch>
@@ -1074,19 +1522,138 @@
       <w:r>
         <w:t xml:space="preserve">Figure </w:t>
       </w:r>
-      <w:fldSimple w:instr=" SEQ Figure \* ARABIC ">
-        <w:r>
-          <w:rPr>
-            <w:noProof/>
-          </w:rPr>
-          <w:t>1</w:t>
-        </w:r>
-      </w:fldSimple>
+      <w:r>
+        <w:fldChar w:fldCharType="begin"/>
+      </w:r>
+      <w:r>
+        <w:instrText xml:space="preserve"> SEQ Figure \* ARABIC </w:instrText>
+      </w:r>
+      <w:r>
+        <w:fldChar w:fldCharType="separate"/>
+      </w:r>
+      <w:r>
+        <w:rPr>
+          <w:noProof/>
+        </w:rPr>
+        <w:t>1</w:t>
+      </w:r>
+      <w:r>
+        <w:rPr>
+          <w:noProof/>
+        </w:rPr>
+        <w:fldChar w:fldCharType="end"/>
+      </w:r>
       <w:r>
         <w:t xml:space="preserve"> - Diagram representing the flow of trade of an ETF</w:t>
       </w:r>
     </w:p>
-    <w:p/>
+    <w:p>
+      <w:pPr>
+        <w:jc w:val="both"/>
+        <w:rPr>
+          <w:sz w:val="24"/>
+          <w:szCs w:val="24"/>
+        </w:rPr>
+      </w:pPr>
+      <w:proofErr w:type="gramStart"/>
+      <w:r>
+        <w:rPr>
+          <w:sz w:val="24"/>
+          <w:szCs w:val="24"/>
+        </w:rPr>
+        <w:t>There are a few advantages that</w:t>
+      </w:r>
+      <w:proofErr w:type="gramEnd"/>
+      <w:r>
+        <w:rPr>
+          <w:sz w:val="24"/>
+          <w:szCs w:val="24"/>
+        </w:rPr>
+        <w:t xml:space="preserve"> stem out of this creation unit process such as the</w:t>
+      </w:r>
+      <w:r>
+        <w:rPr>
+          <w:sz w:val="24"/>
+          <w:szCs w:val="24"/>
+        </w:rPr>
+        <w:t xml:space="preserve"> much-reduced</w:t>
+      </w:r>
+      <w:r>
+        <w:rPr>
+          <w:sz w:val="24"/>
+          <w:szCs w:val="24"/>
+        </w:rPr>
+        <w:t xml:space="preserve"> price of the underlying index. This leads to affordable shares that the average retailer/investor can trade without the burden of </w:t>
+      </w:r>
+      <w:r>
+        <w:rPr>
+          <w:sz w:val="24"/>
+          <w:szCs w:val="24"/>
+        </w:rPr>
+        <w:t xml:space="preserve">heavy </w:t>
+      </w:r>
+      <w:r>
+        <w:rPr>
+          <w:sz w:val="24"/>
+          <w:szCs w:val="24"/>
+        </w:rPr>
+        <w:t>transaction fees or the time needed to trade each of the underlying shares.</w:t>
+      </w:r>
+      <w:r>
+        <w:rPr>
+          <w:sz w:val="24"/>
+          <w:szCs w:val="24"/>
+        </w:rPr>
+        <w:t xml:space="preserve"> </w:t>
+      </w:r>
+    </w:p>
+    <w:p>
+      <w:pPr>
+        <w:jc w:val="both"/>
+        <w:rPr>
+          <w:sz w:val="24"/>
+          <w:szCs w:val="24"/>
+        </w:rPr>
+      </w:pPr>
+      <w:r>
+        <w:rPr>
+          <w:sz w:val="24"/>
+          <w:szCs w:val="24"/>
+        </w:rPr>
+        <w:t>Another advantage to ETFs is the</w:t>
+      </w:r>
+      <w:r>
+        <w:rPr>
+          <w:sz w:val="24"/>
+          <w:szCs w:val="24"/>
+        </w:rPr>
+        <w:t xml:space="preserve"> possible benefit of lower taxes when compared to investment funds such as a mutual fund. Mutual funds similarly try to track a chosen index but if one wants to invest through a mutual fund, one can only put in/take out their money at the end of trade, whereas since an ETF </w:t>
+      </w:r>
+      <w:proofErr w:type="gramStart"/>
+      <w:r>
+        <w:rPr>
+          <w:sz w:val="24"/>
+          <w:szCs w:val="24"/>
+        </w:rPr>
+        <w:t>is listed</w:t>
+      </w:r>
+      <w:proofErr w:type="gramEnd"/>
+      <w:r>
+        <w:rPr>
+          <w:sz w:val="24"/>
+          <w:szCs w:val="24"/>
+        </w:rPr>
+        <w:t xml:space="preserve"> on the exchange there is always someone willing to trade with you during the day. </w:t>
+      </w:r>
+      <w:r>
+        <w:rPr>
+          <w:sz w:val="24"/>
+          <w:szCs w:val="24"/>
+          <w:highlight w:val="yellow"/>
+        </w:rPr>
+        <w:t>[1]</w:t>
+      </w:r>
+    </w:p>
     <w:p/>
     <w:p/>
     <w:p>
@@ -1104,7 +1671,7 @@
         <w:rPr>
           <w:color w:val="000000" w:themeColor="text1"/>
         </w:rPr>
-        <w:t>Economic relevance and market mechanics of ETFs</w:t>
+        <w:t>The construction and maintenance of ETFs such as the JSE Top40</w:t>
       </w:r>
     </w:p>
     <w:p>
@@ -1114,9 +1681,27 @@
           <w:ilvl w:val="0"/>
           <w:numId w:val="14"/>
         </w:numPr>
-      </w:pPr>
-      <w:r>
-        <w:t>Helps retailers/individuals buy sectors without heavy transaction fees</w:t>
+        <w:rPr>
+          <w:highlight w:val="yellow"/>
+        </w:rPr>
+      </w:pPr>
+      <w:r>
+        <w:rPr>
+          <w:highlight w:val="yellow"/>
+        </w:rPr>
+        <w:t xml:space="preserve"> </w:t>
+      </w:r>
+      <w:r>
+        <w:rPr>
+          <w:highlight w:val="yellow"/>
+        </w:rPr>
+        <w:t>(Market mechanics) rebalanced every 4months</w:t>
+      </w:r>
+      <w:r>
+        <w:rPr>
+          <w:highlight w:val="yellow"/>
+        </w:rPr>
+        <w:t>***</w:t>
       </w:r>
     </w:p>
     <w:p>
@@ -1126,10 +1711,617 @@
           <w:ilvl w:val="0"/>
           <w:numId w:val="14"/>
         </w:numPr>
-      </w:pPr>
-      <w:r>
-        <w:t>Convenience</w:t>
-      </w:r>
+        <w:rPr>
+          <w:highlight w:val="yellow"/>
+        </w:rPr>
+      </w:pPr>
+      <w:r>
+        <w:rPr>
+          <w:highlight w:val="yellow"/>
+        </w:rPr>
+        <w:t>Rules of construction of ETFs such as the JSE top40***</w:t>
+      </w:r>
+    </w:p>
+    <w:p>
+      <w:pPr>
+        <w:ind w:left="750"/>
+      </w:pPr>
+      <w:r>
+        <w:rPr>
+          <w:highlight w:val="yellow"/>
+        </w:rPr>
+        <w:t xml:space="preserve">Sources: </w:t>
+      </w:r>
+    </w:p>
+    <w:p>
+      <w:pPr>
+        <w:ind w:left="750"/>
+      </w:pPr>
+      <w:hyperlink r:id="rId12" w:history="1">
+        <w:r>
+          <w:rPr>
+            <w:rStyle w:val="Hyperlink"/>
+          </w:rPr>
+          <w:t>https://www.jse.co.z</w:t>
+        </w:r>
+        <w:r>
+          <w:rPr>
+            <w:rStyle w:val="Hyperlink"/>
+          </w:rPr>
+          <w:t>a/content/JSERulesPoliciesandRegulationItems/FTSE%20JSE%20Ground%20Rules%20.pdf</w:t>
+        </w:r>
+      </w:hyperlink>
+      <w:r>
+        <w:t xml:space="preserve"> </w:t>
+      </w:r>
+    </w:p>
+    <w:p>
+      <w:pPr>
+        <w:ind w:left="750"/>
+        <w:rPr>
+          <w:highlight w:val="yellow"/>
+        </w:rPr>
+      </w:pPr>
+    </w:p>
+    <w:p>
+      <w:pPr>
+        <w:jc w:val="both"/>
+        <w:rPr>
+          <w:sz w:val="24"/>
+          <w:szCs w:val="24"/>
+        </w:rPr>
+      </w:pPr>
+      <w:r>
+        <w:rPr>
+          <w:sz w:val="24"/>
+          <w:szCs w:val="24"/>
+        </w:rPr>
+        <w:lastRenderedPageBreak/>
+        <w:t xml:space="preserve">It is important to note that ETFs that </w:t>
+      </w:r>
+      <w:proofErr w:type="gramStart"/>
+      <w:r>
+        <w:rPr>
+          <w:sz w:val="24"/>
+          <w:szCs w:val="24"/>
+        </w:rPr>
+        <w:t>are constructed</w:t>
+      </w:r>
+      <w:proofErr w:type="gramEnd"/>
+      <w:r>
+        <w:rPr>
+          <w:sz w:val="24"/>
+          <w:szCs w:val="24"/>
+        </w:rPr>
+        <w:t xml:space="preserve"> with a specific aspect in mind</w:t>
+      </w:r>
+      <w:r>
+        <w:rPr>
+          <w:sz w:val="24"/>
+          <w:szCs w:val="24"/>
+        </w:rPr>
+        <w:t xml:space="preserve"> and</w:t>
+      </w:r>
+      <w:r>
+        <w:rPr>
+          <w:sz w:val="24"/>
+          <w:szCs w:val="24"/>
+        </w:rPr>
+        <w:t xml:space="preserve"> </w:t>
+      </w:r>
+      <w:r>
+        <w:rPr>
+          <w:sz w:val="24"/>
+          <w:szCs w:val="24"/>
+        </w:rPr>
+        <w:t xml:space="preserve">needs to constantly track that aspect. If that aspect (such as market capitalisation) changes with time then it makes sense that the ETF will need to be </w:t>
+      </w:r>
+      <w:proofErr w:type="gramStart"/>
+      <w:r>
+        <w:rPr>
+          <w:sz w:val="24"/>
+          <w:szCs w:val="24"/>
+        </w:rPr>
+        <w:t>re-evaluated</w:t>
+      </w:r>
+      <w:proofErr w:type="gramEnd"/>
+      <w:r>
+        <w:rPr>
+          <w:sz w:val="24"/>
+          <w:szCs w:val="24"/>
+        </w:rPr>
+        <w:t xml:space="preserve"> and reconstructed. In order to avoid tedious reconstructions and transaction fees</w:t>
+      </w:r>
+      <w:r>
+        <w:rPr>
+          <w:sz w:val="24"/>
+          <w:szCs w:val="24"/>
+        </w:rPr>
+        <w:t>,</w:t>
+      </w:r>
+      <w:r>
+        <w:rPr>
+          <w:sz w:val="24"/>
+          <w:szCs w:val="24"/>
+        </w:rPr>
+        <w:t xml:space="preserve"> these ETF reconstructions are typically performed once every 3 months (</w:t>
+      </w:r>
+      <w:proofErr w:type="spellStart"/>
+      <w:r>
+        <w:rPr>
+          <w:sz w:val="24"/>
+          <w:szCs w:val="24"/>
+        </w:rPr>
+        <w:t>quaterly</w:t>
+      </w:r>
+      <w:proofErr w:type="spellEnd"/>
+      <w:proofErr w:type="gramStart"/>
+      <w:r>
+        <w:rPr>
+          <w:sz w:val="24"/>
+          <w:szCs w:val="24"/>
+        </w:rPr>
+        <w:t>)</w:t>
+      </w:r>
+      <w:r>
+        <w:rPr>
+          <w:sz w:val="24"/>
+          <w:szCs w:val="24"/>
+          <w:highlight w:val="yellow"/>
+        </w:rPr>
+        <w:t>[</w:t>
+      </w:r>
+      <w:proofErr w:type="gramEnd"/>
+      <w:r>
+        <w:rPr>
+          <w:sz w:val="24"/>
+          <w:szCs w:val="24"/>
+          <w:highlight w:val="yellow"/>
+        </w:rPr>
+        <w:t>insert reference].</w:t>
+      </w:r>
+      <w:r>
+        <w:rPr>
+          <w:sz w:val="24"/>
+          <w:szCs w:val="24"/>
+        </w:rPr>
+        <w:t xml:space="preserve"> Additionally there </w:t>
+      </w:r>
+      <w:r>
+        <w:rPr>
+          <w:sz w:val="24"/>
+          <w:szCs w:val="24"/>
+        </w:rPr>
+        <w:t>are</w:t>
+      </w:r>
+      <w:r>
+        <w:rPr>
+          <w:sz w:val="24"/>
+          <w:szCs w:val="24"/>
+        </w:rPr>
+        <w:t xml:space="preserve"> a few rules to follow with the construction of an ETF as well as some indirect factors to consider.</w:t>
+      </w:r>
+    </w:p>
+    <w:p>
+      <w:pPr>
+        <w:jc w:val="both"/>
+        <w:rPr>
+          <w:sz w:val="24"/>
+          <w:szCs w:val="24"/>
+        </w:rPr>
+      </w:pPr>
+      <w:r>
+        <w:rPr>
+          <w:sz w:val="24"/>
+          <w:szCs w:val="24"/>
+        </w:rPr>
+        <w:t xml:space="preserve">The three main factors for the ETF construction/reconstruction are the eligibility, free float and liquidity of the underlying securities. Some of the core points of eligibility </w:t>
+      </w:r>
+      <w:proofErr w:type="gramStart"/>
+      <w:r>
+        <w:rPr>
+          <w:sz w:val="24"/>
+          <w:szCs w:val="24"/>
+        </w:rPr>
+        <w:t>is</w:t>
+      </w:r>
+      <w:proofErr w:type="gramEnd"/>
+      <w:r>
+        <w:rPr>
+          <w:sz w:val="24"/>
+          <w:szCs w:val="24"/>
+        </w:rPr>
+        <w:t xml:space="preserve"> that the security must trade on the JSE or on any other African Stock Exchange that adopts a trading system approved by the JSE and that all other ETFs or funds are not</w:t>
+      </w:r>
+      <w:r>
+        <w:rPr>
+          <w:sz w:val="24"/>
+          <w:szCs w:val="24"/>
+        </w:rPr>
+        <w:t xml:space="preserve"> eligible to be included. </w:t>
+      </w:r>
+    </w:p>
+    <w:p>
+      <w:pPr>
+        <w:jc w:val="both"/>
+        <w:rPr>
+          <w:sz w:val="24"/>
+          <w:szCs w:val="24"/>
+        </w:rPr>
+      </w:pPr>
+      <w:r>
+        <w:rPr>
+          <w:sz w:val="24"/>
+          <w:szCs w:val="24"/>
+        </w:rPr>
+        <w:t>When there are multiple lines of equity capital (</w:t>
+      </w:r>
+      <w:proofErr w:type="spellStart"/>
+      <w:r>
+        <w:rPr>
+          <w:sz w:val="24"/>
+          <w:szCs w:val="24"/>
+        </w:rPr>
+        <w:t>ie</w:t>
+      </w:r>
+      <w:proofErr w:type="spellEnd"/>
+      <w:r>
+        <w:rPr>
+          <w:sz w:val="24"/>
+          <w:szCs w:val="24"/>
+        </w:rPr>
+        <w:t xml:space="preserve"> companies owned by a parent company or </w:t>
+      </w:r>
+      <w:r>
+        <w:rPr>
+          <w:sz w:val="24"/>
+          <w:szCs w:val="24"/>
+          <w:highlight w:val="lightGray"/>
+        </w:rPr>
+        <w:t>dual listed companies</w:t>
+      </w:r>
+      <w:r>
+        <w:rPr>
+          <w:sz w:val="24"/>
+          <w:szCs w:val="24"/>
+        </w:rPr>
+        <w:t xml:space="preserve">) then both lines/companies are listed and priced on the JSE provided that the secondary line’s/company’s market capitalisation is &gt;=25% of the primary line’s/company’s market capitalisation. In this case, the two companies </w:t>
+      </w:r>
+      <w:proofErr w:type="gramStart"/>
+      <w:r>
+        <w:rPr>
+          <w:sz w:val="24"/>
+          <w:szCs w:val="24"/>
+        </w:rPr>
+        <w:t>are treated</w:t>
+      </w:r>
+      <w:proofErr w:type="gramEnd"/>
+      <w:r>
+        <w:rPr>
+          <w:sz w:val="24"/>
+          <w:szCs w:val="24"/>
+        </w:rPr>
+        <w:t xml:space="preserve"> as one and the company that is traded in ZAR will be chosen to be eligible. For </w:t>
+      </w:r>
+      <w:r>
+        <w:rPr>
+          <w:sz w:val="24"/>
+          <w:szCs w:val="24"/>
+        </w:rPr>
+        <w:t>example,</w:t>
+      </w:r>
+      <w:r>
+        <w:rPr>
+          <w:sz w:val="24"/>
+          <w:szCs w:val="24"/>
+        </w:rPr>
+        <w:t xml:space="preserve"> Investec PLC and Investec Ltd are </w:t>
+      </w:r>
+      <w:r>
+        <w:rPr>
+          <w:sz w:val="24"/>
+          <w:szCs w:val="24"/>
+        </w:rPr>
+        <w:t xml:space="preserve">primary, secondary lines that </w:t>
+      </w:r>
+      <w:proofErr w:type="gramStart"/>
+      <w:r>
+        <w:rPr>
+          <w:sz w:val="24"/>
+          <w:szCs w:val="24"/>
+        </w:rPr>
+        <w:t>are both listed</w:t>
+      </w:r>
+      <w:proofErr w:type="gramEnd"/>
+      <w:r>
+        <w:rPr>
+          <w:sz w:val="24"/>
+          <w:szCs w:val="24"/>
+        </w:rPr>
+        <w:t xml:space="preserve"> on the JSE,</w:t>
+      </w:r>
+      <w:r>
+        <w:rPr>
+          <w:sz w:val="24"/>
+          <w:szCs w:val="24"/>
+        </w:rPr>
+        <w:t xml:space="preserve"> and although Investec PLC has a larger market capitalisation</w:t>
+      </w:r>
+      <w:r>
+        <w:rPr>
+          <w:sz w:val="24"/>
+          <w:szCs w:val="24"/>
+        </w:rPr>
+        <w:t>, Investec Ltd is eligible and part of the JSE Top 40 index (</w:t>
+      </w:r>
+      <w:r>
+        <w:rPr>
+          <w:sz w:val="24"/>
+          <w:szCs w:val="24"/>
+          <w:highlight w:val="lightGray"/>
+        </w:rPr>
+        <w:t>Data taken from Bloomberg June 2008)</w:t>
+      </w:r>
+      <w:r>
+        <w:rPr>
+          <w:sz w:val="24"/>
+          <w:szCs w:val="24"/>
+        </w:rPr>
+        <w:t>.</w:t>
+      </w:r>
+    </w:p>
+    <w:p>
+      <w:pPr>
+        <w:jc w:val="both"/>
+        <w:rPr>
+          <w:sz w:val="24"/>
+          <w:szCs w:val="24"/>
+        </w:rPr>
+      </w:pPr>
+      <w:proofErr w:type="gramStart"/>
+      <w:r>
+        <w:rPr>
+          <w:sz w:val="24"/>
+          <w:szCs w:val="24"/>
+        </w:rPr>
+        <w:t>A companies</w:t>
+      </w:r>
+      <w:proofErr w:type="gramEnd"/>
+      <w:r>
+        <w:rPr>
+          <w:sz w:val="24"/>
+          <w:szCs w:val="24"/>
+        </w:rPr>
+        <w:t xml:space="preserve"> free float is the amount of shares (as a percentage of the total number of shares) that is in issue and freely traded on the JSE. The </w:t>
+      </w:r>
+      <w:proofErr w:type="gramStart"/>
+      <w:r>
+        <w:rPr>
+          <w:sz w:val="24"/>
+          <w:szCs w:val="24"/>
+        </w:rPr>
+        <w:t>shares that is</w:t>
+      </w:r>
+      <w:proofErr w:type="gramEnd"/>
+      <w:r>
+        <w:rPr>
+          <w:sz w:val="24"/>
+          <w:szCs w:val="24"/>
+        </w:rPr>
+        <w:t xml:space="preserve"> not part of a company’s free float include</w:t>
+      </w:r>
+      <w:r>
+        <w:rPr>
+          <w:sz w:val="24"/>
+          <w:szCs w:val="24"/>
+        </w:rPr>
+        <w:t xml:space="preserve"> shares that are directly owned by; state, regional, government, directors or any employees of the underlying company. </w:t>
+      </w:r>
+    </w:p>
+    <w:p>
+      <w:pPr>
+        <w:jc w:val="both"/>
+        <w:rPr>
+          <w:sz w:val="24"/>
+          <w:szCs w:val="24"/>
+        </w:rPr>
+      </w:pPr>
+      <w:r>
+        <w:rPr>
+          <w:sz w:val="24"/>
+          <w:szCs w:val="24"/>
+        </w:rPr>
+        <w:t xml:space="preserve">If a company </w:t>
+      </w:r>
+      <w:proofErr w:type="gramStart"/>
+      <w:r>
+        <w:rPr>
+          <w:sz w:val="24"/>
+          <w:szCs w:val="24"/>
+        </w:rPr>
+        <w:t>A</w:t>
+      </w:r>
+      <w:proofErr w:type="gramEnd"/>
+      <w:r>
+        <w:rPr>
+          <w:sz w:val="24"/>
+          <w:szCs w:val="24"/>
+        </w:rPr>
+        <w:t xml:space="preserve"> holds 10% or more of another company B’s total shares then the percentage owned by company A is rounded up to the nearest whole percent and restricted from the free float of company B. This ruling holds for secondary lines </w:t>
+      </w:r>
+      <w:r>
+        <w:rPr>
+          <w:sz w:val="24"/>
+          <w:szCs w:val="24"/>
+        </w:rPr>
+        <w:t>as well as wealth funds or former employees of the underlying company.</w:t>
+      </w:r>
+    </w:p>
+    <w:p>
+      <w:pPr>
+        <w:jc w:val="both"/>
+        <w:rPr>
+          <w:sz w:val="24"/>
+          <w:szCs w:val="24"/>
+        </w:rPr>
+      </w:pPr>
+      <w:r>
+        <w:rPr>
+          <w:sz w:val="24"/>
+          <w:szCs w:val="24"/>
+        </w:rPr>
+        <w:t>In order for a company to be eligible for inclusion to the index, it mu</w:t>
+      </w:r>
+      <w:bookmarkStart w:id="0" w:name="_GoBack"/>
+      <w:bookmarkEnd w:id="0"/>
+      <w:r>
+        <w:rPr>
+          <w:sz w:val="24"/>
+          <w:szCs w:val="24"/>
+        </w:rPr>
+        <w:t xml:space="preserve">st have a free float of 15% or greater (exception to the rule seen at 4.3.4 of </w:t>
+      </w:r>
+      <w:r>
+        <w:rPr>
+          <w:sz w:val="24"/>
+          <w:szCs w:val="24"/>
+          <w:highlight w:val="lightGray"/>
+        </w:rPr>
+        <w:t>[JSE document reference number]</w:t>
+      </w:r>
+      <w:r>
+        <w:rPr>
+          <w:sz w:val="24"/>
+          <w:szCs w:val="24"/>
+        </w:rPr>
+        <w:t xml:space="preserve">). If the company meets the free float requirements then market capitalisation </w:t>
+      </w:r>
+      <w:proofErr w:type="gramStart"/>
+      <w:r>
+        <w:rPr>
+          <w:sz w:val="24"/>
+          <w:szCs w:val="24"/>
+        </w:rPr>
+        <w:t>is based</w:t>
+      </w:r>
+      <w:proofErr w:type="gramEnd"/>
+      <w:r>
+        <w:rPr>
+          <w:sz w:val="24"/>
+          <w:szCs w:val="24"/>
+        </w:rPr>
+        <w:t xml:space="preserve"> on the total number of shares and not the number of free float shares in issue.</w:t>
+      </w:r>
+    </w:p>
+    <w:p>
+      <w:pPr>
+        <w:jc w:val="both"/>
+        <w:rPr>
+          <w:sz w:val="24"/>
+          <w:szCs w:val="24"/>
+        </w:rPr>
+      </w:pPr>
+      <w:r>
+        <w:rPr>
+          <w:sz w:val="24"/>
+          <w:szCs w:val="24"/>
+        </w:rPr>
+        <w:t xml:space="preserve">The last key factor for consideration is the liquidity of the shares. Liquidity is important </w:t>
+      </w:r>
+      <w:r>
+        <w:rPr>
+          <w:sz w:val="24"/>
+          <w:szCs w:val="24"/>
+        </w:rPr>
+        <w:t>because with a lack of liquidity comes a large discrepancy in the fair price of the underlying stock and therefore the ETF.</w:t>
+      </w:r>
+      <w:r>
+        <w:rPr>
+          <w:sz w:val="24"/>
+          <w:szCs w:val="24"/>
+        </w:rPr>
+        <w:t xml:space="preserve"> </w:t>
+      </w:r>
+      <w:r>
+        <w:rPr>
+          <w:sz w:val="24"/>
+          <w:szCs w:val="24"/>
+        </w:rPr>
+        <w:t xml:space="preserve">Note that although ETF reconstructions occur quarterly, liquidity </w:t>
+      </w:r>
+      <w:proofErr w:type="gramStart"/>
+      <w:r>
+        <w:rPr>
+          <w:sz w:val="24"/>
+          <w:szCs w:val="24"/>
+        </w:rPr>
+        <w:t>is only reviewed</w:t>
+      </w:r>
+      <w:proofErr w:type="gramEnd"/>
+      <w:r>
+        <w:rPr>
+          <w:sz w:val="24"/>
+          <w:szCs w:val="24"/>
+        </w:rPr>
+        <w:t xml:space="preserve"> annually (in December). The minimum liquidity required is for the security to </w:t>
+      </w:r>
+      <w:proofErr w:type="gramStart"/>
+      <w:r>
+        <w:rPr>
+          <w:sz w:val="24"/>
+          <w:szCs w:val="24"/>
+        </w:rPr>
+        <w:t>be traded</w:t>
+      </w:r>
+      <w:proofErr w:type="gramEnd"/>
+      <w:r>
+        <w:rPr>
+          <w:sz w:val="24"/>
+          <w:szCs w:val="24"/>
+        </w:rPr>
+        <w:t xml:space="preserve"> enough times such that 0.5% or more of the free float shares have been exchanged per month for 10 of the previous 12 months.</w:t>
+      </w:r>
+    </w:p>
+    <w:p>
+      <w:pPr>
+        <w:jc w:val="both"/>
+        <w:rPr>
+          <w:sz w:val="24"/>
+          <w:szCs w:val="24"/>
+        </w:rPr>
+      </w:pPr>
+    </w:p>
+    <w:p/>
+    <w:p/>
+    <w:p/>
+    <w:p>
+      <w:pPr>
+        <w:pStyle w:val="Heading1"/>
+        <w:numPr>
+          <w:ilvl w:val="0"/>
+          <w:numId w:val="15"/>
+        </w:numPr>
+      </w:pPr>
+      <w:r>
+        <w:t>Theoretical Background</w:t>
+      </w:r>
+    </w:p>
+    <w:p>
+      <w:pPr>
+        <w:tabs>
+          <w:tab w:val="left" w:pos="915"/>
+        </w:tabs>
+      </w:pPr>
+      <w:r>
+        <w:t>Whatever that is?</w:t>
+      </w:r>
+    </w:p>
+    <w:p>
+      <w:pPr>
+        <w:tabs>
+          <w:tab w:val="left" w:pos="915"/>
+        </w:tabs>
+      </w:pPr>
     </w:p>
     <w:p>
       <w:pPr>
@@ -1138,9 +2330,21 @@
           <w:ilvl w:val="0"/>
           <w:numId w:val="14"/>
         </w:numPr>
-      </w:pPr>
-      <w:r>
-        <w:t>Tax benefits</w:t>
+        <w:rPr>
+          <w:highlight w:val="yellow"/>
+        </w:rPr>
+      </w:pPr>
+      <w:r>
+        <w:rPr>
+          <w:highlight w:val="yellow"/>
+        </w:rPr>
+        <w:t>Weightings (include how too much of one stock is a bad thing in terms of diversification)</w:t>
+      </w:r>
+      <w:r>
+        <w:rPr>
+          <w:highlight w:val="yellow"/>
+        </w:rPr>
+        <w:t>***</w:t>
       </w:r>
     </w:p>
     <w:p>
@@ -1150,53 +2354,29 @@
           <w:ilvl w:val="0"/>
           <w:numId w:val="14"/>
         </w:numPr>
-      </w:pPr>
-      <w:r>
-        <w:t>(Market mechanics) rebalanced every 4months</w:t>
-      </w:r>
-    </w:p>
-    <w:p>
-      <w:pPr>
-        <w:pStyle w:val="ListParagraph"/>
-        <w:numPr>
-          <w:ilvl w:val="0"/>
-          <w:numId w:val="14"/>
-        </w:numPr>
-      </w:pPr>
-      <w:r>
-        <w:t>Weightings</w:t>
-      </w:r>
-      <w:r>
-        <w:t xml:space="preserve"> (include how too much of one stock is a bad thing in terms of diversification)</w:t>
-      </w:r>
-    </w:p>
-    <w:p>
-      <w:pPr>
-        <w:pStyle w:val="ListParagraph"/>
-        <w:numPr>
-          <w:ilvl w:val="0"/>
-          <w:numId w:val="14"/>
-        </w:numPr>
-      </w:pPr>
-      <w:r>
+        <w:rPr>
+          <w:highlight w:val="yellow"/>
+        </w:rPr>
+      </w:pPr>
+      <w:r>
+        <w:rPr>
+          <w:highlight w:val="yellow"/>
+        </w:rPr>
         <w:t>Weightings (too small weightings/ too many stocks leads to excessive trade costs)</w:t>
       </w:r>
-    </w:p>
-    <w:p/>
-    <w:p/>
-    <w:p/>
-    <w:p/>
-    <w:p/>
-    <w:p/>
+      <w:r>
+        <w:rPr>
+          <w:highlight w:val="yellow"/>
+        </w:rPr>
+        <w:t>***</w:t>
+      </w:r>
+    </w:p>
     <w:p>
       <w:pPr>
         <w:tabs>
           <w:tab w:val="left" w:pos="915"/>
         </w:tabs>
       </w:pPr>
-      <w:r>
-        <w:tab/>
-      </w:r>
     </w:p>
     <w:p>
       <w:r>
@@ -1212,7 +2392,8 @@
         </w:numPr>
       </w:pPr>
       <w:r>
-        <w:t>Theoretical Background</w:t>
+        <w:lastRenderedPageBreak/>
+        <w:t>Methodology</w:t>
       </w:r>
     </w:p>
     <w:p>
@@ -1222,7 +2403,470 @@
         </w:tabs>
       </w:pPr>
       <w:r>
-        <w:t>Whatever that is?</w:t>
+        <w:t>&lt;</w:t>
+      </w:r>
+      <w:proofErr w:type="gramStart"/>
+      <w:r>
+        <w:t>description</w:t>
+      </w:r>
+      <w:proofErr w:type="gramEnd"/>
+      <w:r>
+        <w:t xml:space="preserve"> of work done&gt;</w:t>
+      </w:r>
+    </w:p>
+    <w:p>
+      <w:pPr>
+        <w:tabs>
+          <w:tab w:val="left" w:pos="915"/>
+        </w:tabs>
+        <w:rPr>
+          <w:highlight w:val="lightGray"/>
+        </w:rPr>
+      </w:pPr>
+      <w:proofErr w:type="gramStart"/>
+      <w:r>
+        <w:rPr>
+          <w:highlight w:val="lightGray"/>
+        </w:rPr>
+        <w:t>%Capping</w:t>
+      </w:r>
+      <w:proofErr w:type="gramEnd"/>
+      <w:r>
+        <w:rPr>
+          <w:highlight w:val="lightGray"/>
+        </w:rPr>
+        <w:t xml:space="preserve"> at 10% market cap%</w:t>
+      </w:r>
+    </w:p>
+    <w:p>
+      <w:pPr>
+        <w:tabs>
+          <w:tab w:val="left" w:pos="915"/>
+        </w:tabs>
+      </w:pPr>
+      <w:r>
+        <w:rPr>
+          <w:highlight w:val="lightGray"/>
+        </w:rPr>
+        <w:t xml:space="preserve">FTSE/JSE Capped Indices </w:t>
+      </w:r>
+      <w:proofErr w:type="gramStart"/>
+      <w:r>
+        <w:rPr>
+          <w:highlight w:val="lightGray"/>
+        </w:rPr>
+        <w:t>The</w:t>
+      </w:r>
+      <w:proofErr w:type="gramEnd"/>
+      <w:r>
+        <w:rPr>
+          <w:highlight w:val="lightGray"/>
+        </w:rPr>
+        <w:t xml:space="preserve"> Capped FTSE/JSE All-Share Index and the Capped FTSE/JSE Top 40 Index will have the same constituents as the FTSE/JSE All-Share Index and the FTSE/JSE Top 40 Index, thus requiring no additional criteria for inclusion. All corporate actions, index additions and index deletions </w:t>
+      </w:r>
+      <w:proofErr w:type="gramStart"/>
+      <w:r>
+        <w:rPr>
+          <w:highlight w:val="lightGray"/>
+        </w:rPr>
+        <w:t>will be applied</w:t>
+      </w:r>
+      <w:proofErr w:type="gramEnd"/>
+      <w:r>
+        <w:rPr>
+          <w:highlight w:val="lightGray"/>
+        </w:rPr>
+        <w:t xml:space="preserve"> as per the FTSE/JSE All-Share Index and the FTSE/JSE Top 40 Index. Constituent weights </w:t>
+      </w:r>
+      <w:proofErr w:type="gramStart"/>
+      <w:r>
+        <w:rPr>
+          <w:highlight w:val="lightGray"/>
+        </w:rPr>
+        <w:t>will be capped</w:t>
+      </w:r>
+      <w:proofErr w:type="gramEnd"/>
+      <w:r>
+        <w:rPr>
+          <w:highlight w:val="lightGray"/>
+        </w:rPr>
+        <w:t xml:space="preserve"> at 10% on a quarterly basis after the application of corporate actions.</w:t>
+      </w:r>
+    </w:p>
+    <w:p>
+      <w:pPr>
+        <w:tabs>
+          <w:tab w:val="left" w:pos="915"/>
+        </w:tabs>
+      </w:pPr>
+      <w:proofErr w:type="spellStart"/>
+      <w:r>
+        <w:t>Pg</w:t>
+      </w:r>
+      <w:proofErr w:type="spellEnd"/>
+      <w:r>
+        <w:t xml:space="preserve"> 28 of </w:t>
+      </w:r>
+      <w:hyperlink r:id="rId13" w:history="1">
+        <w:r>
+          <w:rPr>
+            <w:rStyle w:val="Hyperlink"/>
+          </w:rPr>
+          <w:t>https://www.jse.co.za/content/JSERulesPoliciesandRegulationItems/FTSE%20JSE%20Ground%20Rules%20.pdf</w:t>
+        </w:r>
+      </w:hyperlink>
+      <w:r>
+        <w:t xml:space="preserve"> </w:t>
+      </w:r>
+    </w:p>
+    <w:p>
+      <w:pPr>
+        <w:tabs>
+          <w:tab w:val="left" w:pos="915"/>
+        </w:tabs>
+        <w:rPr>
+          <w:highlight w:val="lightGray"/>
+        </w:rPr>
+      </w:pPr>
+      <w:r>
+        <w:rPr>
+          <w:highlight w:val="lightGray"/>
+        </w:rPr>
+        <w:t xml:space="preserve">For </w:t>
+      </w:r>
+      <w:proofErr w:type="spellStart"/>
+      <w:r>
+        <w:rPr>
+          <w:highlight w:val="lightGray"/>
+        </w:rPr>
+        <w:t>i</w:t>
+      </w:r>
+      <w:proofErr w:type="spellEnd"/>
+      <w:r>
+        <w:rPr>
+          <w:highlight w:val="lightGray"/>
+        </w:rPr>
+        <w:t xml:space="preserve"> = 1:40</w:t>
+      </w:r>
+    </w:p>
+    <w:p>
+      <w:pPr>
+        <w:tabs>
+          <w:tab w:val="left" w:pos="915"/>
+        </w:tabs>
+        <w:rPr>
+          <w:highlight w:val="lightGray"/>
+        </w:rPr>
+      </w:pPr>
+      <w:r>
+        <w:rPr>
+          <w:highlight w:val="lightGray"/>
+        </w:rPr>
+        <w:t xml:space="preserve">If </w:t>
+      </w:r>
+      <w:proofErr w:type="spellStart"/>
+      <w:r>
+        <w:rPr>
+          <w:highlight w:val="lightGray"/>
+        </w:rPr>
+        <w:t>index_</w:t>
+      </w:r>
+      <w:proofErr w:type="gramStart"/>
+      <w:r>
+        <w:rPr>
+          <w:highlight w:val="lightGray"/>
+        </w:rPr>
+        <w:t>weight</w:t>
+      </w:r>
+      <w:proofErr w:type="spellEnd"/>
+      <w:r>
+        <w:rPr>
+          <w:highlight w:val="lightGray"/>
+        </w:rPr>
+        <w:t>(</w:t>
+      </w:r>
+      <w:proofErr w:type="spellStart"/>
+      <w:proofErr w:type="gramEnd"/>
+      <w:r>
+        <w:rPr>
+          <w:highlight w:val="lightGray"/>
+        </w:rPr>
+        <w:t>i</w:t>
+      </w:r>
+      <w:proofErr w:type="spellEnd"/>
+      <w:r>
+        <w:rPr>
+          <w:highlight w:val="lightGray"/>
+        </w:rPr>
+        <w:t>) &gt;0.1</w:t>
+      </w:r>
+    </w:p>
+    <w:p>
+      <w:pPr>
+        <w:tabs>
+          <w:tab w:val="left" w:pos="915"/>
+        </w:tabs>
+        <w:rPr>
+          <w:highlight w:val="lightGray"/>
+        </w:rPr>
+      </w:pPr>
+      <w:r>
+        <w:rPr>
+          <w:highlight w:val="lightGray"/>
+        </w:rPr>
+        <w:tab/>
+        <w:t xml:space="preserve">Store = </w:t>
+      </w:r>
+      <w:proofErr w:type="spellStart"/>
+      <w:r>
+        <w:rPr>
+          <w:highlight w:val="lightGray"/>
+        </w:rPr>
+        <w:t>index_</w:t>
+      </w:r>
+      <w:proofErr w:type="gramStart"/>
+      <w:r>
+        <w:rPr>
+          <w:highlight w:val="lightGray"/>
+        </w:rPr>
+        <w:t>weight</w:t>
+      </w:r>
+      <w:proofErr w:type="spellEnd"/>
+      <w:r>
+        <w:rPr>
+          <w:highlight w:val="lightGray"/>
+        </w:rPr>
+        <w:t>(</w:t>
+      </w:r>
+      <w:proofErr w:type="spellStart"/>
+      <w:proofErr w:type="gramEnd"/>
+      <w:r>
+        <w:rPr>
+          <w:highlight w:val="lightGray"/>
+        </w:rPr>
+        <w:t>i</w:t>
+      </w:r>
+      <w:proofErr w:type="spellEnd"/>
+      <w:r>
+        <w:rPr>
+          <w:highlight w:val="lightGray"/>
+        </w:rPr>
+        <w:t>);</w:t>
+      </w:r>
+    </w:p>
+    <w:p>
+      <w:pPr>
+        <w:tabs>
+          <w:tab w:val="left" w:pos="915"/>
+        </w:tabs>
+        <w:rPr>
+          <w:highlight w:val="lightGray"/>
+        </w:rPr>
+      </w:pPr>
+      <w:r>
+        <w:rPr>
+          <w:highlight w:val="lightGray"/>
+        </w:rPr>
+        <w:tab/>
+      </w:r>
+      <w:proofErr w:type="spellStart"/>
+      <w:r>
+        <w:rPr>
+          <w:highlight w:val="lightGray"/>
+        </w:rPr>
+        <w:t>Index_</w:t>
+      </w:r>
+      <w:proofErr w:type="gramStart"/>
+      <w:r>
+        <w:rPr>
+          <w:highlight w:val="lightGray"/>
+        </w:rPr>
+        <w:t>weight</w:t>
+      </w:r>
+      <w:proofErr w:type="spellEnd"/>
+      <w:r>
+        <w:rPr>
+          <w:highlight w:val="lightGray"/>
+        </w:rPr>
+        <w:t>(</w:t>
+      </w:r>
+      <w:proofErr w:type="spellStart"/>
+      <w:proofErr w:type="gramEnd"/>
+      <w:r>
+        <w:rPr>
+          <w:highlight w:val="lightGray"/>
+        </w:rPr>
+        <w:t>i</w:t>
+      </w:r>
+      <w:proofErr w:type="spellEnd"/>
+      <w:r>
+        <w:rPr>
+          <w:highlight w:val="lightGray"/>
+        </w:rPr>
+        <w:t>) = 0.1;</w:t>
+      </w:r>
+    </w:p>
+    <w:p>
+      <w:pPr>
+        <w:tabs>
+          <w:tab w:val="left" w:pos="915"/>
+        </w:tabs>
+        <w:rPr>
+          <w:highlight w:val="lightGray"/>
+        </w:rPr>
+      </w:pPr>
+      <w:r>
+        <w:rPr>
+          <w:highlight w:val="lightGray"/>
+        </w:rPr>
+        <w:tab/>
+        <w:t xml:space="preserve">Diff = Store – </w:t>
+      </w:r>
+      <w:proofErr w:type="spellStart"/>
+      <w:r>
+        <w:rPr>
+          <w:highlight w:val="lightGray"/>
+        </w:rPr>
+        <w:t>Index_</w:t>
+      </w:r>
+      <w:proofErr w:type="gramStart"/>
+      <w:r>
+        <w:rPr>
+          <w:highlight w:val="lightGray"/>
+        </w:rPr>
+        <w:t>weight</w:t>
+      </w:r>
+      <w:proofErr w:type="spellEnd"/>
+      <w:r>
+        <w:rPr>
+          <w:highlight w:val="lightGray"/>
+        </w:rPr>
+        <w:t>(</w:t>
+      </w:r>
+      <w:proofErr w:type="spellStart"/>
+      <w:proofErr w:type="gramEnd"/>
+      <w:r>
+        <w:rPr>
+          <w:highlight w:val="lightGray"/>
+        </w:rPr>
+        <w:t>i</w:t>
+      </w:r>
+      <w:proofErr w:type="spellEnd"/>
+      <w:r>
+        <w:rPr>
+          <w:highlight w:val="lightGray"/>
+        </w:rPr>
+        <w:t>);</w:t>
+      </w:r>
+    </w:p>
+    <w:p>
+      <w:pPr>
+        <w:tabs>
+          <w:tab w:val="left" w:pos="915"/>
+        </w:tabs>
+        <w:rPr>
+          <w:highlight w:val="lightGray"/>
+        </w:rPr>
+      </w:pPr>
+      <w:r>
+        <w:rPr>
+          <w:highlight w:val="lightGray"/>
+        </w:rPr>
+        <w:tab/>
+        <w:t>For j = 1:40</w:t>
+      </w:r>
+    </w:p>
+    <w:p>
+      <w:pPr>
+        <w:tabs>
+          <w:tab w:val="left" w:pos="915"/>
+        </w:tabs>
+        <w:rPr>
+          <w:highlight w:val="lightGray"/>
+        </w:rPr>
+      </w:pPr>
+      <w:r>
+        <w:rPr>
+          <w:highlight w:val="lightGray"/>
+        </w:rPr>
+        <w:tab/>
+      </w:r>
+      <w:r>
+        <w:rPr>
+          <w:highlight w:val="lightGray"/>
+        </w:rPr>
+        <w:tab/>
+        <w:t xml:space="preserve">If </w:t>
+      </w:r>
+      <w:proofErr w:type="spellStart"/>
+      <w:r>
+        <w:rPr>
+          <w:highlight w:val="lightGray"/>
+        </w:rPr>
+        <w:t>i</w:t>
+      </w:r>
+      <w:proofErr w:type="spellEnd"/>
+      <w:r>
+        <w:rPr>
+          <w:highlight w:val="lightGray"/>
+        </w:rPr>
+        <w:t>~=j</w:t>
+      </w:r>
+    </w:p>
+    <w:p>
+      <w:pPr>
+        <w:tabs>
+          <w:tab w:val="left" w:pos="915"/>
+        </w:tabs>
+      </w:pPr>
+      <w:r>
+        <w:rPr>
+          <w:highlight w:val="lightGray"/>
+        </w:rPr>
+        <w:tab/>
+      </w:r>
+      <w:r>
+        <w:rPr>
+          <w:highlight w:val="lightGray"/>
+        </w:rPr>
+        <w:tab/>
+      </w:r>
+      <w:r>
+        <w:rPr>
+          <w:highlight w:val="lightGray"/>
+        </w:rPr>
+        <w:tab/>
+      </w:r>
+      <w:proofErr w:type="spellStart"/>
+      <w:r>
+        <w:rPr>
+          <w:highlight w:val="lightGray"/>
+        </w:rPr>
+        <w:t>Index_</w:t>
+      </w:r>
+      <w:proofErr w:type="gramStart"/>
+      <w:r>
+        <w:rPr>
+          <w:highlight w:val="lightGray"/>
+        </w:rPr>
+        <w:t>weight</w:t>
+      </w:r>
+      <w:proofErr w:type="spellEnd"/>
+      <w:r>
+        <w:rPr>
+          <w:highlight w:val="lightGray"/>
+        </w:rPr>
+        <w:t>(</w:t>
+      </w:r>
+      <w:proofErr w:type="gramEnd"/>
+      <w:r>
+        <w:rPr>
+          <w:highlight w:val="lightGray"/>
+        </w:rPr>
+        <w:t>j) =</w:t>
+      </w:r>
+      <w:r>
+        <w:t xml:space="preserve"> </w:t>
       </w:r>
     </w:p>
     <w:p>
@@ -1253,7 +2897,8 @@
         </w:numPr>
       </w:pPr>
       <w:r>
-        <w:t>Methodology</w:t>
+        <w:lastRenderedPageBreak/>
+        <w:t>Results</w:t>
       </w:r>
     </w:p>
     <w:p>
@@ -1262,9 +2907,6 @@
           <w:tab w:val="left" w:pos="915"/>
         </w:tabs>
       </w:pPr>
-      <w:r>
-        <w:t>&lt;description of work done&gt;</w:t>
-      </w:r>
     </w:p>
     <w:p>
       <w:pPr>
@@ -1301,7 +2943,8 @@
         </w:numPr>
       </w:pPr>
       <w:r>
-        <w:t>Results</w:t>
+        <w:lastRenderedPageBreak/>
+        <w:t>Conclusion and recommendation</w:t>
       </w:r>
     </w:p>
     <w:p>
@@ -1310,6 +2953,17 @@
           <w:tab w:val="left" w:pos="915"/>
         </w:tabs>
       </w:pPr>
+      <w:r>
+        <w:t>&lt;</w:t>
+      </w:r>
+      <w:proofErr w:type="gramStart"/>
+      <w:r>
+        <w:t>recommendations</w:t>
+      </w:r>
+      <w:proofErr w:type="gramEnd"/>
+      <w:r>
+        <w:t xml:space="preserve"> might not be needed&gt;</w:t>
+      </w:r>
     </w:p>
     <w:p>
       <w:pPr>
@@ -1319,19 +2973,38 @@
       </w:pPr>
     </w:p>
     <w:p>
-      <w:pPr>
-        <w:tabs>
-          <w:tab w:val="left" w:pos="915"/>
-        </w:tabs>
-      </w:pPr>
-    </w:p>
-    <w:p>
-      <w:pPr>
-        <w:tabs>
-          <w:tab w:val="left" w:pos="915"/>
-        </w:tabs>
-      </w:pPr>
-    </w:p>
+      <w:r>
+        <w:t xml:space="preserve">Global Minimum Variance and 50% equally weighted, lead to best </w:t>
+      </w:r>
+      <w:proofErr w:type="gramStart"/>
+      <w:r>
+        <w:t>results(</w:t>
+      </w:r>
+      <w:proofErr w:type="spellStart"/>
+      <w:proofErr w:type="gramEnd"/>
+      <w:r>
+        <w:t>sharpe</w:t>
+      </w:r>
+      <w:proofErr w:type="spellEnd"/>
+      <w:r>
+        <w:t xml:space="preserve"> ratio)?? pg22 </w:t>
+      </w:r>
+      <w:hyperlink r:id="rId14" w:history="1">
+        <w:r>
+          <w:rPr>
+            <w:rStyle w:val="Hyperlink"/>
+          </w:rPr>
+          <w:t>http://docs.edhec-risk.com/ERI-Days-North-America-2013/documents/EDHEC-Risk_Position_Paper_Smart_Beta_2.0.pdf</w:t>
+        </w:r>
+      </w:hyperlink>
+      <w:r>
+        <w:t xml:space="preserve"> </w:t>
+      </w:r>
+    </w:p>
+    <w:p/>
+    <w:p/>
+    <w:p/>
+    <w:p/>
     <w:p>
       <w:r>
         <w:br w:type="page"/>
@@ -1346,21 +3019,55 @@
         </w:numPr>
       </w:pPr>
       <w:r>
-        <w:t>Conclusion and recommendation</w:t>
-      </w:r>
-      <w:bookmarkStart w:id="0" w:name="_GoBack"/>
-      <w:bookmarkEnd w:id="0"/>
-    </w:p>
-    <w:p>
-      <w:pPr>
-        <w:tabs>
-          <w:tab w:val="left" w:pos="915"/>
-        </w:tabs>
-      </w:pPr>
-      <w:r>
-        <w:t>&lt;recommendations might not be needed&gt;</w:t>
-      </w:r>
-    </w:p>
+        <w:lastRenderedPageBreak/>
+        <w:t>Reference list</w:t>
+      </w:r>
+    </w:p>
+    <w:p>
+      <w:pPr>
+        <w:numPr>
+          <w:ilvl w:val="0"/>
+          <w:numId w:val="17"/>
+        </w:numPr>
+      </w:pPr>
+      <w:r>
+        <w:t xml:space="preserve">[1] </w:t>
+      </w:r>
+      <w:hyperlink r:id="rId15" w:history="1">
+        <w:r>
+          <w:rPr>
+            <w:rStyle w:val="Hyperlink"/>
+          </w:rPr>
+          <w:t>https://core.ac.uk/download/pdf/6218589.pdf</w:t>
+        </w:r>
+      </w:hyperlink>
+      <w:r>
+        <w:t xml:space="preserve"> </w:t>
+      </w:r>
+    </w:p>
+    <w:p>
+      <w:pPr>
+        <w:numPr>
+          <w:ilvl w:val="0"/>
+          <w:numId w:val="17"/>
+        </w:numPr>
+      </w:pPr>
+      <w:r>
+        <w:t xml:space="preserve">[2] </w:t>
+      </w:r>
+      <w:hyperlink r:id="rId16" w:history="1">
+        <w:r>
+          <w:rPr>
+            <w:rStyle w:val="Hyperlink"/>
+          </w:rPr>
+          <w:t>https://www.jse.co.za/content/JSERulesPoliciesandRegulationItems/FTSE%20JSE%20Ground%20Rules%20.pdf</w:t>
+        </w:r>
+      </w:hyperlink>
+      <w:r>
+        <w:t xml:space="preserve"> </w:t>
+      </w:r>
+    </w:p>
+    <w:p/>
     <w:sectPr>
       <w:pgSz w:w="11906" w:h="16838"/>
       <w:pgMar w:top="1440" w:right="1440" w:bottom="1440" w:left="1440" w:header="708" w:footer="708" w:gutter="0"/>
@@ -1378,7 +3085,7 @@
 </file>
 
 <file path=word/endnotes.xml><?xml version="1.0" encoding="utf-8"?>
-<w:endnotes xmlns:wpc="http://schemas.microsoft.com/office/word/2010/wordprocessingCanvas" xmlns:cx="http://schemas.microsoft.com/office/drawing/2014/chartex" xmlns:cx1="http://schemas.microsoft.com/office/drawing/2015/9/8/chartex" xmlns:mc="http://schemas.openxmlformats.org/markup-compatibility/2006" xmlns:o="urn:schemas-microsoft-com:office:office" xmlns:r="http://schemas.openxmlformats.org/officeDocument/2006/relationships" xmlns:m="http://schemas.openxmlformats.org/officeDocument/2006/math" xmlns:v="urn:schemas-microsoft-com:vml" xmlns:wp14="http://schemas.microsoft.com/office/word/2010/wordprocessingDrawing" xmlns:wp="http://schemas.openxmlformats.org/drawingml/2006/wordprocessingDrawing" xmlns:w10="urn:schemas-microsoft-com:office:word" xmlns:w="http://schemas.openxmlformats.org/wordprocessingml/2006/main" xmlns:w14="http://schemas.microsoft.com/office/word/2010/wordml" xmlns:w15="http://schemas.microsoft.com/office/word/2012/wordml" xmlns:w16se="http://schemas.microsoft.com/office/word/2015/wordml/symex" xmlns:wpg="http://schemas.microsoft.com/office/word/2010/wordprocessingGroup" xmlns:wpi="http://schemas.microsoft.com/office/word/2010/wordprocessingInk" xmlns:wne="http://schemas.microsoft.com/office/word/2006/wordml" xmlns:wps="http://schemas.microsoft.com/office/word/2010/wordprocessingShape" mc:Ignorable="w14 w15 w16se wp14">
+<w:endnotes xmlns:wpc="http://schemas.microsoft.com/office/word/2010/wordprocessingCanvas" xmlns:mc="http://schemas.openxmlformats.org/markup-compatibility/2006" xmlns:o="urn:schemas-microsoft-com:office:office" xmlns:r="http://schemas.openxmlformats.org/officeDocument/2006/relationships" xmlns:m="http://schemas.openxmlformats.org/officeDocument/2006/math" xmlns:v="urn:schemas-microsoft-com:vml" xmlns:wp14="http://schemas.microsoft.com/office/word/2010/wordprocessingDrawing" xmlns:wp="http://schemas.openxmlformats.org/drawingml/2006/wordprocessingDrawing" xmlns:w10="urn:schemas-microsoft-com:office:word" xmlns:w="http://schemas.openxmlformats.org/wordprocessingml/2006/main" xmlns:w14="http://schemas.microsoft.com/office/word/2010/wordml" xmlns:wpg="http://schemas.microsoft.com/office/word/2010/wordprocessingGroup" xmlns:wpi="http://schemas.microsoft.com/office/word/2010/wordprocessingInk" xmlns:wne="http://schemas.microsoft.com/office/word/2006/wordml" xmlns:wps="http://schemas.microsoft.com/office/word/2010/wordprocessingShape" mc:Ignorable="w14 wp14">
   <w:endnote w:type="separator" w:id="-1">
     <w:p>
       <w:pPr>
@@ -1403,7 +3110,7 @@
 </file>
 
 <file path=word/footnotes.xml><?xml version="1.0" encoding="utf-8"?>
-<w:footnotes xmlns:wpc="http://schemas.microsoft.com/office/word/2010/wordprocessingCanvas" xmlns:cx="http://schemas.microsoft.com/office/drawing/2014/chartex" xmlns:cx1="http://schemas.microsoft.com/office/drawing/2015/9/8/chartex" xmlns:mc="http://schemas.openxmlformats.org/markup-compatibility/2006" xmlns:o="urn:schemas-microsoft-com:office:office" xmlns:r="http://schemas.openxmlformats.org/officeDocument/2006/relationships" xmlns:m="http://schemas.openxmlformats.org/officeDocument/2006/math" xmlns:v="urn:schemas-microsoft-com:vml" xmlns:wp14="http://schemas.microsoft.com/office/word/2010/wordprocessingDrawing" xmlns:wp="http://schemas.openxmlformats.org/drawingml/2006/wordprocessingDrawing" xmlns:w10="urn:schemas-microsoft-com:office:word" xmlns:w="http://schemas.openxmlformats.org/wordprocessingml/2006/main" xmlns:w14="http://schemas.microsoft.com/office/word/2010/wordml" xmlns:w15="http://schemas.microsoft.com/office/word/2012/wordml" xmlns:w16se="http://schemas.microsoft.com/office/word/2015/wordml/symex" xmlns:wpg="http://schemas.microsoft.com/office/word/2010/wordprocessingGroup" xmlns:wpi="http://schemas.microsoft.com/office/word/2010/wordprocessingInk" xmlns:wne="http://schemas.microsoft.com/office/word/2006/wordml" xmlns:wps="http://schemas.microsoft.com/office/word/2010/wordprocessingShape" mc:Ignorable="w14 w15 w16se wp14">
+<w:footnotes xmlns:wpc="http://schemas.microsoft.com/office/word/2010/wordprocessingCanvas" xmlns:mc="http://schemas.openxmlformats.org/markup-compatibility/2006" xmlns:o="urn:schemas-microsoft-com:office:office" xmlns:r="http://schemas.openxmlformats.org/officeDocument/2006/relationships" xmlns:m="http://schemas.openxmlformats.org/officeDocument/2006/math" xmlns:v="urn:schemas-microsoft-com:vml" xmlns:wp14="http://schemas.microsoft.com/office/word/2010/wordprocessingDrawing" xmlns:wp="http://schemas.openxmlformats.org/drawingml/2006/wordprocessingDrawing" xmlns:w10="urn:schemas-microsoft-com:office:word" xmlns:w="http://schemas.openxmlformats.org/wordprocessingml/2006/main" xmlns:w14="http://schemas.microsoft.com/office/word/2010/wordml" xmlns:wpg="http://schemas.microsoft.com/office/word/2010/wordprocessingGroup" xmlns:wpi="http://schemas.microsoft.com/office/word/2010/wordprocessingInk" xmlns:wne="http://schemas.microsoft.com/office/word/2006/wordml" xmlns:wps="http://schemas.microsoft.com/office/word/2010/wordprocessingShape" mc:Ignorable="w14 wp14">
   <w:footnote w:type="separator" w:id="-1">
     <w:p>
       <w:pPr>
@@ -1428,8 +3135,8 @@
 </file>
 
 <file path=word/numbering.xml><?xml version="1.0" encoding="utf-8"?>
-<w:numbering xmlns:wpc="http://schemas.microsoft.com/office/word/2010/wordprocessingCanvas" xmlns:cx="http://schemas.microsoft.com/office/drawing/2014/chartex" xmlns:cx1="http://schemas.microsoft.com/office/drawing/2015/9/8/chartex" xmlns:mc="http://schemas.openxmlformats.org/markup-compatibility/2006" xmlns:o="urn:schemas-microsoft-com:office:office" xmlns:r="http://schemas.openxmlformats.org/officeDocument/2006/relationships" xmlns:m="http://schemas.openxmlformats.org/officeDocument/2006/math" xmlns:v="urn:schemas-microsoft-com:vml" xmlns:wp14="http://schemas.microsoft.com/office/word/2010/wordprocessingDrawing" xmlns:wp="http://schemas.openxmlformats.org/drawingml/2006/wordprocessingDrawing" xmlns:w10="urn:schemas-microsoft-com:office:word" xmlns:w="http://schemas.openxmlformats.org/wordprocessingml/2006/main" xmlns:w14="http://schemas.microsoft.com/office/word/2010/wordml" xmlns:w15="http://schemas.microsoft.com/office/word/2012/wordml" xmlns:w16se="http://schemas.microsoft.com/office/word/2015/wordml/symex" xmlns:wpg="http://schemas.microsoft.com/office/word/2010/wordprocessingGroup" xmlns:wpi="http://schemas.microsoft.com/office/word/2010/wordprocessingInk" xmlns:wne="http://schemas.microsoft.com/office/word/2006/wordml" xmlns:wps="http://schemas.microsoft.com/office/word/2010/wordprocessingShape" mc:Ignorable="w14 w15 w16se wp14">
-  <w:abstractNum w:abstractNumId="0" w15:restartNumberingAfterBreak="0">
+<w:numbering xmlns:wpc="http://schemas.microsoft.com/office/word/2010/wordprocessingCanvas" xmlns:mc="http://schemas.openxmlformats.org/markup-compatibility/2006" xmlns:o="urn:schemas-microsoft-com:office:office" xmlns:r="http://schemas.openxmlformats.org/officeDocument/2006/relationships" xmlns:m="http://schemas.openxmlformats.org/officeDocument/2006/math" xmlns:v="urn:schemas-microsoft-com:vml" xmlns:wp14="http://schemas.microsoft.com/office/word/2010/wordprocessingDrawing" xmlns:wp="http://schemas.openxmlformats.org/drawingml/2006/wordprocessingDrawing" xmlns:w10="urn:schemas-microsoft-com:office:word" xmlns:w="http://schemas.openxmlformats.org/wordprocessingml/2006/main" xmlns:w14="http://schemas.microsoft.com/office/word/2010/wordml" xmlns:wpg="http://schemas.microsoft.com/office/word/2010/wordprocessingGroup" xmlns:wpi="http://schemas.microsoft.com/office/word/2010/wordprocessingInk" xmlns:wne="http://schemas.microsoft.com/office/word/2006/wordml" xmlns:wps="http://schemas.microsoft.com/office/word/2010/wordprocessingShape" mc:Ignorable="w14 wp14">
+  <w:abstractNum w:abstractNumId="0">
     <w:nsid w:val="025C2BFF"/>
     <w:multiLevelType w:val="hybridMultilevel"/>
     <w:tmpl w:val="99782006"/>
@@ -1518,7 +3225,7 @@
       </w:pPr>
     </w:lvl>
   </w:abstractNum>
-  <w:abstractNum w:abstractNumId="1" w15:restartNumberingAfterBreak="0">
+  <w:abstractNum w:abstractNumId="1">
     <w:nsid w:val="1A5B3B69"/>
     <w:multiLevelType w:val="hybridMultilevel"/>
     <w:tmpl w:val="BC802F1E"/>
@@ -1609,7 +3316,7 @@
       </w:pPr>
     </w:lvl>
   </w:abstractNum>
-  <w:abstractNum w:abstractNumId="2" w15:restartNumberingAfterBreak="0">
+  <w:abstractNum w:abstractNumId="2">
     <w:nsid w:val="24713D5A"/>
     <w:multiLevelType w:val="hybridMultilevel"/>
     <w:tmpl w:val="EFAAECD6"/>
@@ -1695,7 +3402,7 @@
       </w:pPr>
     </w:lvl>
   </w:abstractNum>
-  <w:abstractNum w:abstractNumId="3" w15:restartNumberingAfterBreak="0">
+  <w:abstractNum w:abstractNumId="3">
     <w:nsid w:val="257E0A89"/>
     <w:multiLevelType w:val="multilevel"/>
     <w:tmpl w:val="BC0E1D3E"/>
@@ -1816,7 +3523,7 @@
       </w:rPr>
     </w:lvl>
   </w:abstractNum>
-  <w:abstractNum w:abstractNumId="4" w15:restartNumberingAfterBreak="0">
+  <w:abstractNum w:abstractNumId="4">
     <w:nsid w:val="29821C85"/>
     <w:multiLevelType w:val="hybridMultilevel"/>
     <w:tmpl w:val="B3926B2C"/>
@@ -1928,7 +3635,7 @@
       </w:rPr>
     </w:lvl>
   </w:abstractNum>
-  <w:abstractNum w:abstractNumId="5" w15:restartNumberingAfterBreak="0">
+  <w:abstractNum w:abstractNumId="5">
     <w:nsid w:val="3381147D"/>
     <w:multiLevelType w:val="multilevel"/>
     <w:tmpl w:val="20D85DB0"/>
@@ -2049,7 +3756,7 @@
       </w:rPr>
     </w:lvl>
   </w:abstractNum>
-  <w:abstractNum w:abstractNumId="6" w15:restartNumberingAfterBreak="0">
+  <w:abstractNum w:abstractNumId="6">
     <w:nsid w:val="35067387"/>
     <w:multiLevelType w:val="hybridMultilevel"/>
     <w:tmpl w:val="18B421A6"/>
@@ -2162,7 +3869,7 @@
       </w:rPr>
     </w:lvl>
   </w:abstractNum>
-  <w:abstractNum w:abstractNumId="7" w15:restartNumberingAfterBreak="0">
+  <w:abstractNum w:abstractNumId="7">
     <w:nsid w:val="352A5240"/>
     <w:multiLevelType w:val="hybridMultilevel"/>
     <w:tmpl w:val="6014523E"/>
@@ -2274,7 +3981,7 @@
       </w:rPr>
     </w:lvl>
   </w:abstractNum>
-  <w:abstractNum w:abstractNumId="8" w15:restartNumberingAfterBreak="0">
+  <w:abstractNum w:abstractNumId="8">
     <w:nsid w:val="3A98240A"/>
     <w:multiLevelType w:val="hybridMultilevel"/>
     <w:tmpl w:val="445CFFEA"/>
@@ -2360,7 +4067,7 @@
       </w:pPr>
     </w:lvl>
   </w:abstractNum>
-  <w:abstractNum w:abstractNumId="9" w15:restartNumberingAfterBreak="0">
+  <w:abstractNum w:abstractNumId="9">
     <w:nsid w:val="3E272306"/>
     <w:multiLevelType w:val="hybridMultilevel"/>
     <w:tmpl w:val="7E96A578"/>
@@ -2472,7 +4179,7 @@
       </w:rPr>
     </w:lvl>
   </w:abstractNum>
-  <w:abstractNum w:abstractNumId="10" w15:restartNumberingAfterBreak="0">
+  <w:abstractNum w:abstractNumId="10">
     <w:nsid w:val="499102DE"/>
     <w:multiLevelType w:val="hybridMultilevel"/>
     <w:tmpl w:val="6980DB86"/>
@@ -2584,7 +4291,7 @@
       </w:rPr>
     </w:lvl>
   </w:abstractNum>
-  <w:abstractNum w:abstractNumId="11" w15:restartNumberingAfterBreak="0">
+  <w:abstractNum w:abstractNumId="11">
     <w:nsid w:val="58BC7EAF"/>
     <w:multiLevelType w:val="hybridMultilevel"/>
     <w:tmpl w:val="7E7E2802"/>
@@ -2697,7 +4404,7 @@
       </w:rPr>
     </w:lvl>
   </w:abstractNum>
-  <w:abstractNum w:abstractNumId="12" w15:restartNumberingAfterBreak="0">
+  <w:abstractNum w:abstractNumId="12">
     <w:nsid w:val="6BB83917"/>
     <w:multiLevelType w:val="hybridMultilevel"/>
     <w:tmpl w:val="0114B040"/>
@@ -2810,7 +4517,7 @@
       </w:rPr>
     </w:lvl>
   </w:abstractNum>
-  <w:abstractNum w:abstractNumId="13" w15:restartNumberingAfterBreak="0">
+  <w:abstractNum w:abstractNumId="13">
     <w:nsid w:val="76433415"/>
     <w:multiLevelType w:val="hybridMultilevel"/>
     <w:tmpl w:val="47B44896"/>
@@ -2899,7 +4606,119 @@
       </w:pPr>
     </w:lvl>
   </w:abstractNum>
-  <w:abstractNum w:abstractNumId="14" w15:restartNumberingAfterBreak="0">
+  <w:abstractNum w:abstractNumId="14">
+    <w:nsid w:val="77E97A92"/>
+    <w:multiLevelType w:val="hybridMultilevel"/>
+    <w:tmpl w:val="FFF05BF6"/>
+    <w:lvl w:ilvl="0" w:tplc="88B869F2">
+      <w:numFmt w:val="bullet"/>
+      <w:lvlText w:val=""/>
+      <w:lvlJc w:val="left"/>
+      <w:pPr>
+        <w:ind w:left="720" w:hanging="360"/>
+      </w:pPr>
+      <w:rPr>
+        <w:rFonts w:ascii="Symbol" w:eastAsiaTheme="minorHAnsi" w:hAnsi="Symbol" w:cstheme="minorBidi" w:hint="default"/>
+      </w:rPr>
+    </w:lvl>
+    <w:lvl w:ilvl="1" w:tplc="1C090003" w:tentative="1">
+      <w:start w:val="1"/>
+      <w:numFmt w:val="bullet"/>
+      <w:lvlText w:val="o"/>
+      <w:lvlJc w:val="left"/>
+      <w:pPr>
+        <w:ind w:left="1440" w:hanging="360"/>
+      </w:pPr>
+      <w:rPr>
+        <w:rFonts w:ascii="Courier New" w:hAnsi="Courier New" w:cs="Courier New" w:hint="default"/>
+      </w:rPr>
+    </w:lvl>
+    <w:lvl w:ilvl="2" w:tplc="1C090005" w:tentative="1">
+      <w:start w:val="1"/>
+      <w:numFmt w:val="bullet"/>
+      <w:lvlText w:val=""/>
+      <w:lvlJc w:val="left"/>
+      <w:pPr>
+        <w:ind w:left="2160" w:hanging="360"/>
+      </w:pPr>
+      <w:rPr>
+        <w:rFonts w:ascii="Wingdings" w:hAnsi="Wingdings" w:hint="default"/>
+      </w:rPr>
+    </w:lvl>
+    <w:lvl w:ilvl="3" w:tplc="1C090001" w:tentative="1">
+      <w:start w:val="1"/>
+      <w:numFmt w:val="bullet"/>
+      <w:lvlText w:val=""/>
+      <w:lvlJc w:val="left"/>
+      <w:pPr>
+        <w:ind w:left="2880" w:hanging="360"/>
+      </w:pPr>
+      <w:rPr>
+        <w:rFonts w:ascii="Symbol" w:hAnsi="Symbol" w:hint="default"/>
+      </w:rPr>
+    </w:lvl>
+    <w:lvl w:ilvl="4" w:tplc="1C090003" w:tentative="1">
+      <w:start w:val="1"/>
+      <w:numFmt w:val="bullet"/>
+      <w:lvlText w:val="o"/>
+      <w:lvlJc w:val="left"/>
+      <w:pPr>
+        <w:ind w:left="3600" w:hanging="360"/>
+      </w:pPr>
+      <w:rPr>
+        <w:rFonts w:ascii="Courier New" w:hAnsi="Courier New" w:cs="Courier New" w:hint="default"/>
+      </w:rPr>
+    </w:lvl>
+    <w:lvl w:ilvl="5" w:tplc="1C090005" w:tentative="1">
+      <w:start w:val="1"/>
+      <w:numFmt w:val="bullet"/>
+      <w:lvlText w:val=""/>
+      <w:lvlJc w:val="left"/>
+      <w:pPr>
+        <w:ind w:left="4320" w:hanging="360"/>
+      </w:pPr>
+      <w:rPr>
+        <w:rFonts w:ascii="Wingdings" w:hAnsi="Wingdings" w:hint="default"/>
+      </w:rPr>
+    </w:lvl>
+    <w:lvl w:ilvl="6" w:tplc="1C090001" w:tentative="1">
+      <w:start w:val="1"/>
+      <w:numFmt w:val="bullet"/>
+      <w:lvlText w:val=""/>
+      <w:lvlJc w:val="left"/>
+      <w:pPr>
+        <w:ind w:left="5040" w:hanging="360"/>
+      </w:pPr>
+      <w:rPr>
+        <w:rFonts w:ascii="Symbol" w:hAnsi="Symbol" w:hint="default"/>
+      </w:rPr>
+    </w:lvl>
+    <w:lvl w:ilvl="7" w:tplc="1C090003" w:tentative="1">
+      <w:start w:val="1"/>
+      <w:numFmt w:val="bullet"/>
+      <w:lvlText w:val="o"/>
+      <w:lvlJc w:val="left"/>
+      <w:pPr>
+        <w:ind w:left="5760" w:hanging="360"/>
+      </w:pPr>
+      <w:rPr>
+        <w:rFonts w:ascii="Courier New" w:hAnsi="Courier New" w:cs="Courier New" w:hint="default"/>
+      </w:rPr>
+    </w:lvl>
+    <w:lvl w:ilvl="8" w:tplc="1C090005" w:tentative="1">
+      <w:start w:val="1"/>
+      <w:numFmt w:val="bullet"/>
+      <w:lvlText w:val=""/>
+      <w:lvlJc w:val="left"/>
+      <w:pPr>
+        <w:ind w:left="6480" w:hanging="360"/>
+      </w:pPr>
+      <w:rPr>
+        <w:rFonts w:ascii="Wingdings" w:hAnsi="Wingdings" w:hint="default"/>
+      </w:rPr>
+    </w:lvl>
+  </w:abstractNum>
+  <w:abstractNum w:abstractNumId="15">
     <w:nsid w:val="785D4707"/>
     <w:multiLevelType w:val="hybridMultilevel"/>
     <w:tmpl w:val="9F028264"/>
@@ -3106,7 +4925,7 @@
     <w:abstractNumId w:val="5"/>
   </w:num>
   <w:num w:numId="14">
-    <w:abstractNumId w:val="14"/>
+    <w:abstractNumId w:val="15"/>
   </w:num>
   <w:num w:numId="15">
     <w:abstractNumId w:val="3"/>
@@ -3114,11 +4933,14 @@
   <w:num w:numId="16">
     <w:abstractNumId w:val="11"/>
   </w:num>
+  <w:num w:numId="17">
+    <w:abstractNumId w:val="14"/>
+  </w:num>
 </w:numbering>
 </file>
 
 <file path=word/styles.xml><?xml version="1.0" encoding="utf-8"?>
-<w:styles xmlns:mc="http://schemas.openxmlformats.org/markup-compatibility/2006" xmlns:r="http://schemas.openxmlformats.org/officeDocument/2006/relationships" xmlns:w="http://schemas.openxmlformats.org/wordprocessingml/2006/main" xmlns:w14="http://schemas.microsoft.com/office/word/2010/wordml" xmlns:w15="http://schemas.microsoft.com/office/word/2012/wordml" xmlns:w16se="http://schemas.microsoft.com/office/word/2015/wordml/symex" mc:Ignorable="w14 w15 w16se">
+<w:styles xmlns:mc="http://schemas.openxmlformats.org/markup-compatibility/2006" xmlns:r="http://schemas.openxmlformats.org/officeDocument/2006/relationships" xmlns:w="http://schemas.openxmlformats.org/wordprocessingml/2006/main" xmlns:w14="http://schemas.microsoft.com/office/word/2010/wordml" mc:Ignorable="w14">
   <w:docDefaults>
     <w:rPrDefault>
       <w:rPr>
@@ -3134,378 +4956,144 @@
       </w:pPr>
     </w:pPrDefault>
   </w:docDefaults>
-  <w:latentStyles w:defLockedState="0" w:defUIPriority="99" w:defSemiHidden="0" w:defUnhideWhenUsed="0" w:defQFormat="0" w:count="371">
-    <w:lsdException w:name="Normal" w:uiPriority="0" w:qFormat="1"/>
-    <w:lsdException w:name="heading 1" w:uiPriority="9" w:qFormat="1"/>
-    <w:lsdException w:name="heading 2" w:semiHidden="1" w:uiPriority="9" w:unhideWhenUsed="1" w:qFormat="1"/>
-    <w:lsdException w:name="heading 3" w:semiHidden="1" w:uiPriority="9" w:unhideWhenUsed="1" w:qFormat="1"/>
-    <w:lsdException w:name="heading 4" w:semiHidden="1" w:uiPriority="9" w:unhideWhenUsed="1" w:qFormat="1"/>
-    <w:lsdException w:name="heading 5" w:semiHidden="1" w:uiPriority="9" w:unhideWhenUsed="1" w:qFormat="1"/>
-    <w:lsdException w:name="heading 6" w:semiHidden="1" w:uiPriority="9" w:unhideWhenUsed="1" w:qFormat="1"/>
-    <w:lsdException w:name="heading 7" w:semiHidden="1" w:uiPriority="9" w:unhideWhenUsed="1" w:qFormat="1"/>
-    <w:lsdException w:name="heading 8" w:semiHidden="1" w:uiPriority="9" w:unhideWhenUsed="1" w:qFormat="1"/>
-    <w:lsdException w:name="heading 9" w:semiHidden="1" w:uiPriority="9" w:unhideWhenUsed="1" w:qFormat="1"/>
-    <w:lsdException w:name="index 1" w:semiHidden="1" w:unhideWhenUsed="1"/>
-    <w:lsdException w:name="index 2" w:semiHidden="1" w:unhideWhenUsed="1"/>
-    <w:lsdException w:name="index 3" w:semiHidden="1" w:unhideWhenUsed="1"/>
-    <w:lsdException w:name="index 4" w:semiHidden="1" w:unhideWhenUsed="1"/>
-    <w:lsdException w:name="index 5" w:semiHidden="1" w:unhideWhenUsed="1"/>
-    <w:lsdException w:name="index 6" w:semiHidden="1" w:unhideWhenUsed="1"/>
-    <w:lsdException w:name="index 7" w:semiHidden="1" w:unhideWhenUsed="1"/>
-    <w:lsdException w:name="index 8" w:semiHidden="1" w:unhideWhenUsed="1"/>
-    <w:lsdException w:name="index 9" w:semiHidden="1" w:unhideWhenUsed="1"/>
-    <w:lsdException w:name="toc 1" w:semiHidden="1" w:uiPriority="39" w:unhideWhenUsed="1"/>
-    <w:lsdException w:name="toc 2" w:semiHidden="1" w:uiPriority="39" w:unhideWhenUsed="1"/>
-    <w:lsdException w:name="toc 3" w:semiHidden="1" w:uiPriority="39" w:unhideWhenUsed="1"/>
-    <w:lsdException w:name="toc 4" w:semiHidden="1" w:uiPriority="39" w:unhideWhenUsed="1"/>
-    <w:lsdException w:name="toc 5" w:semiHidden="1" w:uiPriority="39" w:unhideWhenUsed="1"/>
-    <w:lsdException w:name="toc 6" w:semiHidden="1" w:uiPriority="39" w:unhideWhenUsed="1"/>
-    <w:lsdException w:name="toc 7" w:semiHidden="1" w:uiPriority="39" w:unhideWhenUsed="1"/>
-    <w:lsdException w:name="toc 8" w:semiHidden="1" w:uiPriority="39" w:unhideWhenUsed="1"/>
-    <w:lsdException w:name="toc 9" w:semiHidden="1" w:uiPriority="39" w:unhideWhenUsed="1"/>
-    <w:lsdException w:name="Normal Indent" w:semiHidden="1" w:unhideWhenUsed="1"/>
-    <w:lsdException w:name="footnote text" w:semiHidden="1" w:unhideWhenUsed="1"/>
-    <w:lsdException w:name="annotation text" w:semiHidden="1" w:unhideWhenUsed="1"/>
-    <w:lsdException w:name="header" w:semiHidden="1" w:unhideWhenUsed="1"/>
-    <w:lsdException w:name="footer" w:semiHidden="1" w:unhideWhenUsed="1"/>
-    <w:lsdException w:name="index heading" w:semiHidden="1" w:unhideWhenUsed="1"/>
-    <w:lsdException w:name="caption" w:semiHidden="1" w:uiPriority="35" w:unhideWhenUsed="1" w:qFormat="1"/>
-    <w:lsdException w:name="table of figures" w:semiHidden="1" w:unhideWhenUsed="1"/>
-    <w:lsdException w:name="envelope address" w:semiHidden="1" w:unhideWhenUsed="1"/>
-    <w:lsdException w:name="envelope return" w:semiHidden="1" w:unhideWhenUsed="1"/>
-    <w:lsdException w:name="footnote reference" w:semiHidden="1" w:unhideWhenUsed="1"/>
-    <w:lsdException w:name="annotation reference" w:semiHidden="1" w:unhideWhenUsed="1"/>
-    <w:lsdException w:name="line number" w:semiHidden="1" w:unhideWhenUsed="1"/>
-    <w:lsdException w:name="page number" w:semiHidden="1" w:unhideWhenUsed="1"/>
-    <w:lsdException w:name="endnote reference" w:semiHidden="1" w:unhideWhenUsed="1"/>
-    <w:lsdException w:name="endnote text" w:semiHidden="1" w:unhideWhenUsed="1"/>
-    <w:lsdException w:name="table of authorities" w:semiHidden="1" w:unhideWhenUsed="1"/>
-    <w:lsdException w:name="macro" w:semiHidden="1" w:unhideWhenUsed="1"/>
-    <w:lsdException w:name="toa heading" w:semiHidden="1" w:unhideWhenUsed="1"/>
-    <w:lsdException w:name="List" w:semiHidden="1" w:unhideWhenUsed="1"/>
-    <w:lsdException w:name="List Bullet" w:semiHidden="1" w:unhideWhenUsed="1"/>
-    <w:lsdException w:name="List Number" w:semiHidden="1" w:unhideWhenUsed="1"/>
-    <w:lsdException w:name="List 2" w:semiHidden="1" w:unhideWhenUsed="1"/>
-    <w:lsdException w:name="List 3" w:semiHidden="1" w:unhideWhenUsed="1"/>
-    <w:lsdException w:name="List 4" w:semiHidden="1" w:unhideWhenUsed="1"/>
-    <w:lsdException w:name="List 5" w:semiHidden="1" w:unhideWhenUsed="1"/>
-    <w:lsdException w:name="List Bullet 2" w:semiHidden="1" w:unhideWhenUsed="1"/>
-    <w:lsdException w:name="List Bullet 3" w:semiHidden="1" w:unhideWhenUsed="1"/>
-    <w:lsdException w:name="List Bullet 4" w:semiHidden="1" w:unhideWhenUsed="1"/>
-    <w:lsdException w:name="List Bullet 5" w:semiHidden="1" w:unhideWhenUsed="1"/>
-    <w:lsdException w:name="List Number 2" w:semiHidden="1" w:unhideWhenUsed="1"/>
-    <w:lsdException w:name="List Number 3" w:semiHidden="1" w:unhideWhenUsed="1"/>
-    <w:lsdException w:name="List Number 4" w:semiHidden="1" w:unhideWhenUsed="1"/>
-    <w:lsdException w:name="List Number 5" w:semiHidden="1" w:unhideWhenUsed="1"/>
-    <w:lsdException w:name="Title" w:uiPriority="10" w:qFormat="1"/>
-    <w:lsdException w:name="Closing" w:semiHidden="1" w:unhideWhenUsed="1"/>
-    <w:lsdException w:name="Signature" w:semiHidden="1" w:unhideWhenUsed="1"/>
-    <w:lsdException w:name="Default Paragraph Font" w:semiHidden="1" w:uiPriority="1" w:unhideWhenUsed="1"/>
-    <w:lsdException w:name="Body Text" w:semiHidden="1" w:unhideWhenUsed="1"/>
-    <w:lsdException w:name="Body Text Indent" w:semiHidden="1" w:unhideWhenUsed="1"/>
-    <w:lsdException w:name="List Continue" w:semiHidden="1" w:unhideWhenUsed="1"/>
-    <w:lsdException w:name="List Continue 2" w:semiHidden="1" w:unhideWhenUsed="1"/>
-    <w:lsdException w:name="List Continue 3" w:semiHidden="1" w:unhideWhenUsed="1"/>
-    <w:lsdException w:name="List Continue 4" w:semiHidden="1" w:unhideWhenUsed="1"/>
-    <w:lsdException w:name="List Continue 5" w:semiHidden="1" w:unhideWhenUsed="1"/>
-    <w:lsdException w:name="Message Header" w:semiHidden="1" w:unhideWhenUsed="1"/>
-    <w:lsdException w:name="Subtitle" w:uiPriority="11" w:qFormat="1"/>
-    <w:lsdException w:name="Salutation" w:semiHidden="1" w:unhideWhenUsed="1"/>
-    <w:lsdException w:name="Date" w:semiHidden="1" w:unhideWhenUsed="1"/>
-    <w:lsdException w:name="Body Text First Indent" w:semiHidden="1" w:unhideWhenUsed="1"/>
-    <w:lsdException w:name="Body Text First Indent 2" w:semiHidden="1" w:unhideWhenUsed="1"/>
-    <w:lsdException w:name="Note Heading" w:semiHidden="1" w:unhideWhenUsed="1"/>
-    <w:lsdException w:name="Body Text 2" w:semiHidden="1" w:unhideWhenUsed="1"/>
-    <w:lsdException w:name="Body Text 3" w:semiHidden="1" w:unhideWhenUsed="1"/>
-    <w:lsdException w:name="Body Text Indent 2" w:semiHidden="1" w:unhideWhenUsed="1"/>
-    <w:lsdException w:name="Body Text Indent 3" w:semiHidden="1" w:unhideWhenUsed="1"/>
-    <w:lsdException w:name="Block Text" w:semiHidden="1" w:unhideWhenUsed="1"/>
-    <w:lsdException w:name="Hyperlink" w:semiHidden="1" w:unhideWhenUsed="1"/>
-    <w:lsdException w:name="FollowedHyperlink" w:semiHidden="1" w:unhideWhenUsed="1"/>
-    <w:lsdException w:name="Strong" w:uiPriority="22" w:qFormat="1"/>
-    <w:lsdException w:name="Emphasis" w:uiPriority="20" w:qFormat="1"/>
-    <w:lsdException w:name="Document Map" w:semiHidden="1" w:unhideWhenUsed="1"/>
-    <w:lsdException w:name="Plain Text" w:semiHidden="1" w:unhideWhenUsed="1"/>
-    <w:lsdException w:name="E-mail Signature" w:semiHidden="1" w:unhideWhenUsed="1"/>
-    <w:lsdException w:name="HTML Top of Form" w:semiHidden="1" w:unhideWhenUsed="1"/>
-    <w:lsdException w:name="HTML Bottom of Form" w:semiHidden="1" w:unhideWhenUsed="1"/>
-    <w:lsdException w:name="Normal (Web)" w:semiHidden="1" w:unhideWhenUsed="1"/>
-    <w:lsdException w:name="HTML Acronym" w:semiHidden="1" w:unhideWhenUsed="1"/>
-    <w:lsdException w:name="HTML Address" w:semiHidden="1" w:unhideWhenUsed="1"/>
-    <w:lsdException w:name="HTML Cite" w:semiHidden="1" w:unhideWhenUsed="1"/>
-    <w:lsdException w:name="HTML Code" w:semiHidden="1" w:unhideWhenUsed="1"/>
-    <w:lsdException w:name="HTML Definition" w:semiHidden="1" w:unhideWhenUsed="1"/>
-    <w:lsdException w:name="HTML Keyboard" w:semiHidden="1" w:unhideWhenUsed="1"/>
-    <w:lsdException w:name="HTML Preformatted" w:semiHidden="1" w:unhideWhenUsed="1"/>
-    <w:lsdException w:name="HTML Sample" w:semiHidden="1" w:unhideWhenUsed="1"/>
-    <w:lsdException w:name="HTML Typewriter" w:semiHidden="1" w:unhideWhenUsed="1"/>
-    <w:lsdException w:name="HTML Variable" w:semiHidden="1" w:unhideWhenUsed="1"/>
-    <w:lsdException w:name="Normal Table" w:semiHidden="1" w:unhideWhenUsed="1"/>
-    <w:lsdException w:name="annotation subject" w:semiHidden="1" w:unhideWhenUsed="1"/>
-    <w:lsdException w:name="No List" w:semiHidden="1" w:unhideWhenUsed="1"/>
-    <w:lsdException w:name="Outline List 1" w:semiHidden="1" w:unhideWhenUsed="1"/>
-    <w:lsdException w:name="Outline List 2" w:semiHidden="1" w:unhideWhenUsed="1"/>
-    <w:lsdException w:name="Outline List 3" w:semiHidden="1" w:unhideWhenUsed="1"/>
-    <w:lsdException w:name="Table Simple 1" w:semiHidden="1" w:unhideWhenUsed="1"/>
-    <w:lsdException w:name="Table Simple 2" w:semiHidden="1" w:unhideWhenUsed="1"/>
-    <w:lsdException w:name="Table Simple 3" w:semiHidden="1" w:unhideWhenUsed="1"/>
-    <w:lsdException w:name="Table Classic 1" w:semiHidden="1" w:unhideWhenUsed="1"/>
-    <w:lsdException w:name="Table Classic 2" w:semiHidden="1" w:unhideWhenUsed="1"/>
-    <w:lsdException w:name="Table Classic 3" w:semiHidden="1" w:unhideWhenUsed="1"/>
-    <w:lsdException w:name="Table Classic 4" w:semiHidden="1" w:unhideWhenUsed="1"/>
-    <w:lsdException w:name="Table Colorful 1" w:semiHidden="1" w:unhideWhenUsed="1"/>
-    <w:lsdException w:name="Table Colorful 2" w:semiHidden="1" w:unhideWhenUsed="1"/>
-    <w:lsdException w:name="Table Colorful 3" w:semiHidden="1" w:unhideWhenUsed="1"/>
-    <w:lsdException w:name="Table Columns 1" w:semiHidden="1" w:unhideWhenUsed="1"/>
-    <w:lsdException w:name="Table Columns 2" w:semiHidden="1" w:unhideWhenUsed="1"/>
-    <w:lsdException w:name="Table Columns 3" w:semiHidden="1" w:unhideWhenUsed="1"/>
-    <w:lsdException w:name="Table Columns 4" w:semiHidden="1" w:unhideWhenUsed="1"/>
-    <w:lsdException w:name="Table Columns 5" w:semiHidden="1" w:unhideWhenUsed="1"/>
-    <w:lsdException w:name="Table Grid 1" w:semiHidden="1" w:unhideWhenUsed="1"/>
-    <w:lsdException w:name="Table Grid 2" w:semiHidden="1" w:unhideWhenUsed="1"/>
-    <w:lsdException w:name="Table Grid 3" w:semiHidden="1" w:unhideWhenUsed="1"/>
-    <w:lsdException w:name="Table Grid 4" w:semiHidden="1" w:unhideWhenUsed="1"/>
-    <w:lsdException w:name="Table Grid 5" w:semiHidden="1" w:unhideWhenUsed="1"/>
-    <w:lsdException w:name="Table Grid 6" w:semiHidden="1" w:unhideWhenUsed="1"/>
-    <w:lsdException w:name="Table Grid 7" w:semiHidden="1" w:unhideWhenUsed="1"/>
-    <w:lsdException w:name="Table Grid 8" w:semiHidden="1" w:unhideWhenUsed="1"/>
-    <w:lsdException w:name="Table List 1" w:semiHidden="1" w:unhideWhenUsed="1"/>
-    <w:lsdException w:name="Table List 2" w:semiHidden="1" w:unhideWhenUsed="1"/>
-    <w:lsdException w:name="Table List 3" w:semiHidden="1" w:unhideWhenUsed="1"/>
-    <w:lsdException w:name="Table List 4" w:semiHidden="1" w:unhideWhenUsed="1"/>
-    <w:lsdException w:name="Table List 5" w:semiHidden="1" w:unhideWhenUsed="1"/>
-    <w:lsdException w:name="Table List 6" w:semiHidden="1" w:unhideWhenUsed="1"/>
-    <w:lsdException w:name="Table List 7" w:semiHidden="1" w:unhideWhenUsed="1"/>
-    <w:lsdException w:name="Table List 8" w:semiHidden="1" w:unhideWhenUsed="1"/>
-    <w:lsdException w:name="Table 3D effects 1" w:semiHidden="1" w:unhideWhenUsed="1"/>
-    <w:lsdException w:name="Table 3D effects 2" w:semiHidden="1" w:unhideWhenUsed="1"/>
-    <w:lsdException w:name="Table 3D effects 3" w:semiHidden="1" w:unhideWhenUsed="1"/>
-    <w:lsdException w:name="Table Contemporary" w:semiHidden="1" w:unhideWhenUsed="1"/>
-    <w:lsdException w:name="Table Elegant" w:semiHidden="1" w:unhideWhenUsed="1"/>
-    <w:lsdException w:name="Table Professional" w:semiHidden="1" w:unhideWhenUsed="1"/>
-    <w:lsdException w:name="Table Subtle 1" w:semiHidden="1" w:unhideWhenUsed="1"/>
-    <w:lsdException w:name="Table Subtle 2" w:semiHidden="1" w:unhideWhenUsed="1"/>
-    <w:lsdException w:name="Table Web 1" w:semiHidden="1" w:unhideWhenUsed="1"/>
-    <w:lsdException w:name="Table Web 2" w:semiHidden="1" w:unhideWhenUsed="1"/>
-    <w:lsdException w:name="Table Web 3" w:semiHidden="1" w:unhideWhenUsed="1"/>
-    <w:lsdException w:name="Balloon Text" w:semiHidden="1" w:unhideWhenUsed="1"/>
-    <w:lsdException w:name="Table Grid" w:uiPriority="39"/>
-    <w:lsdException w:name="Table Theme" w:semiHidden="1" w:unhideWhenUsed="1"/>
-    <w:lsdException w:name="Placeholder Text" w:semiHidden="1"/>
-    <w:lsdException w:name="No Spacing" w:uiPriority="1" w:qFormat="1"/>
-    <w:lsdException w:name="Light Shading" w:uiPriority="60"/>
-    <w:lsdException w:name="Light List" w:uiPriority="61"/>
-    <w:lsdException w:name="Light Grid" w:uiPriority="62"/>
-    <w:lsdException w:name="Medium Shading 1" w:uiPriority="63"/>
-    <w:lsdException w:name="Medium Shading 2" w:uiPriority="64"/>
-    <w:lsdException w:name="Medium List 1" w:uiPriority="65"/>
-    <w:lsdException w:name="Medium List 2" w:uiPriority="66"/>
-    <w:lsdException w:name="Medium Grid 1" w:uiPriority="67"/>
-    <w:lsdException w:name="Medium Grid 2" w:uiPriority="68"/>
-    <w:lsdException w:name="Medium Grid 3" w:uiPriority="69"/>
-    <w:lsdException w:name="Dark List" w:uiPriority="70"/>
-    <w:lsdException w:name="Colorful Shading" w:uiPriority="71"/>
-    <w:lsdException w:name="Colorful List" w:uiPriority="72"/>
-    <w:lsdException w:name="Colorful Grid" w:uiPriority="73"/>
-    <w:lsdException w:name="Light Shading Accent 1" w:uiPriority="60"/>
-    <w:lsdException w:name="Light List Accent 1" w:uiPriority="61"/>
-    <w:lsdException w:name="Light Grid Accent 1" w:uiPriority="62"/>
-    <w:lsdException w:name="Medium Shading 1 Accent 1" w:uiPriority="63"/>
-    <w:lsdException w:name="Medium Shading 2 Accent 1" w:uiPriority="64"/>
-    <w:lsdException w:name="Medium List 1 Accent 1" w:uiPriority="65"/>
-    <w:lsdException w:name="Revision" w:semiHidden="1"/>
-    <w:lsdException w:name="List Paragraph" w:uiPriority="34" w:qFormat="1"/>
-    <w:lsdException w:name="Quote" w:uiPriority="29" w:qFormat="1"/>
-    <w:lsdException w:name="Intense Quote" w:uiPriority="30" w:qFormat="1"/>
-    <w:lsdException w:name="Medium List 2 Accent 1" w:uiPriority="66"/>
-    <w:lsdException w:name="Medium Grid 1 Accent 1" w:uiPriority="67"/>
-    <w:lsdException w:name="Medium Grid 2 Accent 1" w:uiPriority="68"/>
-    <w:lsdException w:name="Medium Grid 3 Accent 1" w:uiPriority="69"/>
-    <w:lsdException w:name="Dark List Accent 1" w:uiPriority="70"/>
-    <w:lsdException w:name="Colorful Shading Accent 1" w:uiPriority="71"/>
-    <w:lsdException w:name="Colorful List Accent 1" w:uiPriority="72"/>
-    <w:lsdException w:name="Colorful Grid Accent 1" w:uiPriority="73"/>
-    <w:lsdException w:name="Light Shading Accent 2" w:uiPriority="60"/>
-    <w:lsdException w:name="Light List Accent 2" w:uiPriority="61"/>
-    <w:lsdException w:name="Light Grid Accent 2" w:uiPriority="62"/>
-    <w:lsdException w:name="Medium Shading 1 Accent 2" w:uiPriority="63"/>
-    <w:lsdException w:name="Medium Shading 2 Accent 2" w:uiPriority="64"/>
-    <w:lsdException w:name="Medium List 1 Accent 2" w:uiPriority="65"/>
-    <w:lsdException w:name="Medium List 2 Accent 2" w:uiPriority="66"/>
-    <w:lsdException w:name="Medium Grid 1 Accent 2" w:uiPriority="67"/>
-    <w:lsdException w:name="Medium Grid 2 Accent 2" w:uiPriority="68"/>
-    <w:lsdException w:name="Medium Grid 3 Accent 2" w:uiPriority="69"/>
-    <w:lsdException w:name="Dark List Accent 2" w:uiPriority="70"/>
-    <w:lsdException w:name="Colorful Shading Accent 2" w:uiPriority="71"/>
-    <w:lsdException w:name="Colorful List Accent 2" w:uiPriority="72"/>
-    <w:lsdException w:name="Colorful Grid Accent 2" w:uiPriority="73"/>
-    <w:lsdException w:name="Light Shading Accent 3" w:uiPriority="60"/>
-    <w:lsdException w:name="Light List Accent 3" w:uiPriority="61"/>
-    <w:lsdException w:name="Light Grid Accent 3" w:uiPriority="62"/>
-    <w:lsdException w:name="Medium Shading 1 Accent 3" w:uiPriority="63"/>
-    <w:lsdException w:name="Medium Shading 2 Accent 3" w:uiPriority="64"/>
-    <w:lsdException w:name="Medium List 1 Accent 3" w:uiPriority="65"/>
-    <w:lsdException w:name="Medium List 2 Accent 3" w:uiPriority="66"/>
-    <w:lsdException w:name="Medium Grid 1 Accent 3" w:uiPriority="67"/>
-    <w:lsdException w:name="Medium Grid 2 Accent 3" w:uiPriority="68"/>
-    <w:lsdException w:name="Medium Grid 3 Accent 3" w:uiPriority="69"/>
-    <w:lsdException w:name="Dark List Accent 3" w:uiPriority="70"/>
-    <w:lsdException w:name="Colorful Shading Accent 3" w:uiPriority="71"/>
-    <w:lsdException w:name="Colorful List Accent 3" w:uiPriority="72"/>
-    <w:lsdException w:name="Colorful Grid Accent 3" w:uiPriority="73"/>
-    <w:lsdException w:name="Light Shading Accent 4" w:uiPriority="60"/>
-    <w:lsdException w:name="Light List Accent 4" w:uiPriority="61"/>
-    <w:lsdException w:name="Light Grid Accent 4" w:uiPriority="62"/>
-    <w:lsdException w:name="Medium Shading 1 Accent 4" w:uiPriority="63"/>
-    <w:lsdException w:name="Medium Shading 2 Accent 4" w:uiPriority="64"/>
-    <w:lsdException w:name="Medium List 1 Accent 4" w:uiPriority="65"/>
-    <w:lsdException w:name="Medium List 2 Accent 4" w:uiPriority="66"/>
-    <w:lsdException w:name="Medium Grid 1 Accent 4" w:uiPriority="67"/>
-    <w:lsdException w:name="Medium Grid 2 Accent 4" w:uiPriority="68"/>
-    <w:lsdException w:name="Medium Grid 3 Accent 4" w:uiPriority="69"/>
-    <w:lsdException w:name="Dark List Accent 4" w:uiPriority="70"/>
-    <w:lsdException w:name="Colorful Shading Accent 4" w:uiPriority="71"/>
-    <w:lsdException w:name="Colorful List Accent 4" w:uiPriority="72"/>
-    <w:lsdException w:name="Colorful Grid Accent 4" w:uiPriority="73"/>
-    <w:lsdException w:name="Light Shading Accent 5" w:uiPriority="60"/>
-    <w:lsdException w:name="Light List Accent 5" w:uiPriority="61"/>
-    <w:lsdException w:name="Light Grid Accent 5" w:uiPriority="62"/>
-    <w:lsdException w:name="Medium Shading 1 Accent 5" w:uiPriority="63"/>
-    <w:lsdException w:name="Medium Shading 2 Accent 5" w:uiPriority="64"/>
-    <w:lsdException w:name="Medium List 1 Accent 5" w:uiPriority="65"/>
-    <w:lsdException w:name="Medium List 2 Accent 5" w:uiPriority="66"/>
-    <w:lsdException w:name="Medium Grid 1 Accent 5" w:uiPriority="67"/>
-    <w:lsdException w:name="Medium Grid 2 Accent 5" w:uiPriority="68"/>
-    <w:lsdException w:name="Medium Grid 3 Accent 5" w:uiPriority="69"/>
-    <w:lsdException w:name="Dark List Accent 5" w:uiPriority="70"/>
-    <w:lsdException w:name="Colorful Shading Accent 5" w:uiPriority="71"/>
-    <w:lsdException w:name="Colorful List Accent 5" w:uiPriority="72"/>
-    <w:lsdException w:name="Colorful Grid Accent 5" w:uiPriority="73"/>
-    <w:lsdException w:name="Light Shading Accent 6" w:uiPriority="60"/>
-    <w:lsdException w:name="Light List Accent 6" w:uiPriority="61"/>
-    <w:lsdException w:name="Light Grid Accent 6" w:uiPriority="62"/>
-    <w:lsdException w:name="Medium Shading 1 Accent 6" w:uiPriority="63"/>
-    <w:lsdException w:name="Medium Shading 2 Accent 6" w:uiPriority="64"/>
-    <w:lsdException w:name="Medium List 1 Accent 6" w:uiPriority="65"/>
-    <w:lsdException w:name="Medium List 2 Accent 6" w:uiPriority="66"/>
-    <w:lsdException w:name="Medium Grid 1 Accent 6" w:uiPriority="67"/>
-    <w:lsdException w:name="Medium Grid 2 Accent 6" w:uiPriority="68"/>
-    <w:lsdException w:name="Medium Grid 3 Accent 6" w:uiPriority="69"/>
-    <w:lsdException w:name="Dark List Accent 6" w:uiPriority="70"/>
-    <w:lsdException w:name="Colorful Shading Accent 6" w:uiPriority="71"/>
-    <w:lsdException w:name="Colorful List Accent 6" w:uiPriority="72"/>
-    <w:lsdException w:name="Colorful Grid Accent 6" w:uiPriority="73"/>
-    <w:lsdException w:name="Subtle Emphasis" w:uiPriority="19" w:qFormat="1"/>
-    <w:lsdException w:name="Intense Emphasis" w:uiPriority="21" w:qFormat="1"/>
-    <w:lsdException w:name="Subtle Reference" w:uiPriority="31" w:qFormat="1"/>
-    <w:lsdException w:name="Intense Reference" w:uiPriority="32" w:qFormat="1"/>
-    <w:lsdException w:name="Book Title" w:uiPriority="33" w:qFormat="1"/>
-    <w:lsdException w:name="Bibliography" w:semiHidden="1" w:uiPriority="37" w:unhideWhenUsed="1"/>
-    <w:lsdException w:name="TOC Heading" w:semiHidden="1" w:uiPriority="39" w:unhideWhenUsed="1" w:qFormat="1"/>
-    <w:lsdException w:name="Plain Table 1" w:uiPriority="41"/>
-    <w:lsdException w:name="Plain Table 2" w:uiPriority="42"/>
-    <w:lsdException w:name="Plain Table 3" w:uiPriority="43"/>
-    <w:lsdException w:name="Plain Table 4" w:uiPriority="44"/>
-    <w:lsdException w:name="Plain Table 5" w:uiPriority="45"/>
-    <w:lsdException w:name="Grid Table Light" w:uiPriority="40"/>
-    <w:lsdException w:name="Grid Table 1 Light" w:uiPriority="46"/>
-    <w:lsdException w:name="Grid Table 2" w:uiPriority="47"/>
-    <w:lsdException w:name="Grid Table 3" w:uiPriority="48"/>
-    <w:lsdException w:name="Grid Table 4" w:uiPriority="49"/>
-    <w:lsdException w:name="Grid Table 5 Dark" w:uiPriority="50"/>
-    <w:lsdException w:name="Grid Table 6 Colorful" w:uiPriority="51"/>
-    <w:lsdException w:name="Grid Table 7 Colorful" w:uiPriority="52"/>
-    <w:lsdException w:name="Grid Table 1 Light Accent 1" w:uiPriority="46"/>
-    <w:lsdException w:name="Grid Table 2 Accent 1" w:uiPriority="47"/>
-    <w:lsdException w:name="Grid Table 3 Accent 1" w:uiPriority="48"/>
-    <w:lsdException w:name="Grid Table 4 Accent 1" w:uiPriority="49"/>
-    <w:lsdException w:name="Grid Table 5 Dark Accent 1" w:uiPriority="50"/>
-    <w:lsdException w:name="Grid Table 6 Colorful Accent 1" w:uiPriority="51"/>
-    <w:lsdException w:name="Grid Table 7 Colorful Accent 1" w:uiPriority="52"/>
-    <w:lsdException w:name="Grid Table 1 Light Accent 2" w:uiPriority="46"/>
-    <w:lsdException w:name="Grid Table 2 Accent 2" w:uiPriority="47"/>
-    <w:lsdException w:name="Grid Table 3 Accent 2" w:uiPriority="48"/>
-    <w:lsdException w:name="Grid Table 4 Accent 2" w:uiPriority="49"/>
-    <w:lsdException w:name="Grid Table 5 Dark Accent 2" w:uiPriority="50"/>
-    <w:lsdException w:name="Grid Table 6 Colorful Accent 2" w:uiPriority="51"/>
-    <w:lsdException w:name="Grid Table 7 Colorful Accent 2" w:uiPriority="52"/>
-    <w:lsdException w:name="Grid Table 1 Light Accent 3" w:uiPriority="46"/>
-    <w:lsdException w:name="Grid Table 2 Accent 3" w:uiPriority="47"/>
-    <w:lsdException w:name="Grid Table 3 Accent 3" w:uiPriority="48"/>
-    <w:lsdException w:name="Grid Table 4 Accent 3" w:uiPriority="49"/>
-    <w:lsdException w:name="Grid Table 5 Dark Accent 3" w:uiPriority="50"/>
-    <w:lsdException w:name="Grid Table 6 Colorful Accent 3" w:uiPriority="51"/>
-    <w:lsdException w:name="Grid Table 7 Colorful Accent 3" w:uiPriority="52"/>
-    <w:lsdException w:name="Grid Table 1 Light Accent 4" w:uiPriority="46"/>
-    <w:lsdException w:name="Grid Table 2 Accent 4" w:uiPriority="47"/>
-    <w:lsdException w:name="Grid Table 3 Accent 4" w:uiPriority="48"/>
-    <w:lsdException w:name="Grid Table 4 Accent 4" w:uiPriority="49"/>
-    <w:lsdException w:name="Grid Table 5 Dark Accent 4" w:uiPriority="50"/>
-    <w:lsdException w:name="Grid Table 6 Colorful Accent 4" w:uiPriority="51"/>
-    <w:lsdException w:name="Grid Table 7 Colorful Accent 4" w:uiPriority="52"/>
-    <w:lsdException w:name="Grid Table 1 Light Accent 5" w:uiPriority="46"/>
-    <w:lsdException w:name="Grid Table 2 Accent 5" w:uiPriority="47"/>
-    <w:lsdException w:name="Grid Table 3 Accent 5" w:uiPriority="48"/>
-    <w:lsdException w:name="Grid Table 4 Accent 5" w:uiPriority="49"/>
-    <w:lsdException w:name="Grid Table 5 Dark Accent 5" w:uiPriority="50"/>
-    <w:lsdException w:name="Grid Table 6 Colorful Accent 5" w:uiPriority="51"/>
-    <w:lsdException w:name="Grid Table 7 Colorful Accent 5" w:uiPriority="52"/>
-    <w:lsdException w:name="Grid Table 1 Light Accent 6" w:uiPriority="46"/>
-    <w:lsdException w:name="Grid Table 2 Accent 6" w:uiPriority="47"/>
-    <w:lsdException w:name="Grid Table 3 Accent 6" w:uiPriority="48"/>
-    <w:lsdException w:name="Grid Table 4 Accent 6" w:uiPriority="49"/>
-    <w:lsdException w:name="Grid Table 5 Dark Accent 6" w:uiPriority="50"/>
-    <w:lsdException w:name="Grid Table 6 Colorful Accent 6" w:uiPriority="51"/>
-    <w:lsdException w:name="Grid Table 7 Colorful Accent 6" w:uiPriority="52"/>
-    <w:lsdException w:name="List Table 1 Light" w:uiPriority="46"/>
-    <w:lsdException w:name="List Table 2" w:uiPriority="47"/>
-    <w:lsdException w:name="List Table 3" w:uiPriority="48"/>
-    <w:lsdException w:name="List Table 4" w:uiPriority="49"/>
-    <w:lsdException w:name="List Table 5 Dark" w:uiPriority="50"/>
-    <w:lsdException w:name="List Table 6 Colorful" w:uiPriority="51"/>
-    <w:lsdException w:name="List Table 7 Colorful" w:uiPriority="52"/>
-    <w:lsdException w:name="List Table 1 Light Accent 1" w:uiPriority="46"/>
-    <w:lsdException w:name="List Table 2 Accent 1" w:uiPriority="47"/>
-    <w:lsdException w:name="List Table 3 Accent 1" w:uiPriority="48"/>
-    <w:lsdException w:name="List Table 4 Accent 1" w:uiPriority="49"/>
-    <w:lsdException w:name="List Table 5 Dark Accent 1" w:uiPriority="50"/>
-    <w:lsdException w:name="List Table 6 Colorful Accent 1" w:uiPriority="51"/>
-    <w:lsdException w:name="List Table 7 Colorful Accent 1" w:uiPriority="52"/>
-    <w:lsdException w:name="List Table 1 Light Accent 2" w:uiPriority="46"/>
-    <w:lsdException w:name="List Table 2 Accent 2" w:uiPriority="47"/>
-    <w:lsdException w:name="List Table 3 Accent 2" w:uiPriority="48"/>
-    <w:lsdException w:name="List Table 4 Accent 2" w:uiPriority="49"/>
-    <w:lsdException w:name="List Table 5 Dark Accent 2" w:uiPriority="50"/>
-    <w:lsdException w:name="List Table 6 Colorful Accent 2" w:uiPriority="51"/>
-    <w:lsdException w:name="List Table 7 Colorful Accent 2" w:uiPriority="52"/>
-    <w:lsdException w:name="List Table 1 Light Accent 3" w:uiPriority="46"/>
-    <w:lsdException w:name="List Table 2 Accent 3" w:uiPriority="47"/>
-    <w:lsdException w:name="List Table 3 Accent 3" w:uiPriority="48"/>
-    <w:lsdException w:name="List Table 4 Accent 3" w:uiPriority="49"/>
-    <w:lsdException w:name="List Table 5 Dark Accent 3" w:uiPriority="50"/>
-    <w:lsdException w:name="List Table 6 Colorful Accent 3" w:uiPriority="51"/>
-    <w:lsdException w:name="List Table 7 Colorful Accent 3" w:uiPriority="52"/>
-    <w:lsdException w:name="List Table 1 Light Accent 4" w:uiPriority="46"/>
-    <w:lsdException w:name="List Table 2 Accent 4" w:uiPriority="47"/>
-    <w:lsdException w:name="List Table 3 Accent 4" w:uiPriority="48"/>
-    <w:lsdException w:name="List Table 4 Accent 4" w:uiPriority="49"/>
-    <w:lsdException w:name="List Table 5 Dark Accent 4" w:uiPriority="50"/>
-    <w:lsdException w:name="List Table 6 Colorful Accent 4" w:uiPriority="51"/>
-    <w:lsdException w:name="List Table 7 Colorful Accent 4" w:uiPriority="52"/>
-    <w:lsdException w:name="List Table 1 Light Accent 5" w:uiPriority="46"/>
-    <w:lsdException w:name="List Table 2 Accent 5" w:uiPriority="47"/>
-    <w:lsdException w:name="List Table 3 Accent 5" w:uiPriority="48"/>
-    <w:lsdException w:name="List Table 4 Accent 5" w:uiPriority="49"/>
-    <w:lsdException w:name="List Table 5 Dark Accent 5" w:uiPriority="50"/>
-    <w:lsdException w:name="List Table 6 Colorful Accent 5" w:uiPriority="51"/>
-    <w:lsdException w:name="List Table 7 Colorful Accent 5" w:uiPriority="52"/>
-    <w:lsdException w:name="List Table 1 Light Accent 6" w:uiPriority="46"/>
-    <w:lsdException w:name="List Table 2 Accent 6" w:uiPriority="47"/>
-    <w:lsdException w:name="List Table 3 Accent 6" w:uiPriority="48"/>
-    <w:lsdException w:name="List Table 4 Accent 6" w:uiPriority="49"/>
-    <w:lsdException w:name="List Table 5 Dark Accent 6" w:uiPriority="50"/>
-    <w:lsdException w:name="List Table 6 Colorful Accent 6" w:uiPriority="51"/>
-    <w:lsdException w:name="List Table 7 Colorful Accent 6" w:uiPriority="52"/>
+  <w:latentStyles w:defLockedState="0" w:defUIPriority="99" w:defSemiHidden="1" w:defUnhideWhenUsed="1" w:defQFormat="0" w:count="267">
+    <w:lsdException w:name="Normal" w:semiHidden="0" w:uiPriority="0" w:unhideWhenUsed="0" w:qFormat="1"/>
+    <w:lsdException w:name="heading 1" w:semiHidden="0" w:uiPriority="9" w:unhideWhenUsed="0" w:qFormat="1"/>
+    <w:lsdException w:name="heading 2" w:uiPriority="9" w:qFormat="1"/>
+    <w:lsdException w:name="heading 3" w:uiPriority="9" w:qFormat="1"/>
+    <w:lsdException w:name="heading 4" w:uiPriority="9" w:qFormat="1"/>
+    <w:lsdException w:name="heading 5" w:uiPriority="9" w:qFormat="1"/>
+    <w:lsdException w:name="heading 6" w:uiPriority="9" w:qFormat="1"/>
+    <w:lsdException w:name="heading 7" w:uiPriority="9" w:qFormat="1"/>
+    <w:lsdException w:name="heading 8" w:uiPriority="9" w:qFormat="1"/>
+    <w:lsdException w:name="heading 9" w:uiPriority="9" w:qFormat="1"/>
+    <w:lsdException w:name="toc 1" w:uiPriority="39"/>
+    <w:lsdException w:name="toc 2" w:uiPriority="39"/>
+    <w:lsdException w:name="toc 3" w:uiPriority="39"/>
+    <w:lsdException w:name="toc 4" w:uiPriority="39"/>
+    <w:lsdException w:name="toc 5" w:uiPriority="39"/>
+    <w:lsdException w:name="toc 6" w:uiPriority="39"/>
+    <w:lsdException w:name="toc 7" w:uiPriority="39"/>
+    <w:lsdException w:name="toc 8" w:uiPriority="39"/>
+    <w:lsdException w:name="toc 9" w:uiPriority="39"/>
+    <w:lsdException w:name="caption" w:uiPriority="35" w:qFormat="1"/>
+    <w:lsdException w:name="Title" w:semiHidden="0" w:uiPriority="10" w:unhideWhenUsed="0" w:qFormat="1"/>
+    <w:lsdException w:name="Default Paragraph Font" w:uiPriority="1"/>
+    <w:lsdException w:name="Subtitle" w:semiHidden="0" w:uiPriority="11" w:unhideWhenUsed="0" w:qFormat="1"/>
+    <w:lsdException w:name="Strong" w:semiHidden="0" w:uiPriority="22" w:unhideWhenUsed="0" w:qFormat="1"/>
+    <w:lsdException w:name="Emphasis" w:semiHidden="0" w:uiPriority="20" w:unhideWhenUsed="0" w:qFormat="1"/>
+    <w:lsdException w:name="Table Grid" w:semiHidden="0" w:uiPriority="39" w:unhideWhenUsed="0"/>
+    <w:lsdException w:name="Placeholder Text" w:unhideWhenUsed="0"/>
+    <w:lsdException w:name="No Spacing" w:semiHidden="0" w:uiPriority="1" w:unhideWhenUsed="0" w:qFormat="1"/>
+    <w:lsdException w:name="Light Shading" w:semiHidden="0" w:uiPriority="60" w:unhideWhenUsed="0"/>
+    <w:lsdException w:name="Light List" w:semiHidden="0" w:uiPriority="61" w:unhideWhenUsed="0"/>
+    <w:lsdException w:name="Light Grid" w:semiHidden="0" w:uiPriority="62" w:unhideWhenUsed="0"/>
+    <w:lsdException w:name="Medium Shading 1" w:semiHidden="0" w:uiPriority="63" w:unhideWhenUsed="0"/>
+    <w:lsdException w:name="Medium Shading 2" w:semiHidden="0" w:uiPriority="64" w:unhideWhenUsed="0"/>
+    <w:lsdException w:name="Medium List 1" w:semiHidden="0" w:uiPriority="65" w:unhideWhenUsed="0"/>
+    <w:lsdException w:name="Medium List 2" w:semiHidden="0" w:uiPriority="66" w:unhideWhenUsed="0"/>
+    <w:lsdException w:name="Medium Grid 1" w:semiHidden="0" w:uiPriority="67" w:unhideWhenUsed="0"/>
+    <w:lsdException w:name="Medium Grid 2" w:semiHidden="0" w:uiPriority="68" w:unhideWhenUsed="0"/>
+    <w:lsdException w:name="Medium Grid 3" w:semiHidden="0" w:uiPriority="69" w:unhideWhenUsed="0"/>
+    <w:lsdException w:name="Dark List" w:semiHidden="0" w:uiPriority="70" w:unhideWhenUsed="0"/>
+    <w:lsdException w:name="Colorful Shading" w:semiHidden="0" w:uiPriority="71" w:unhideWhenUsed="0"/>
+    <w:lsdException w:name="Colorful List" w:semiHidden="0" w:uiPriority="72" w:unhideWhenUsed="0"/>
+    <w:lsdException w:name="Colorful Grid" w:semiHidden="0" w:uiPriority="73" w:unhideWhenUsed="0"/>
+    <w:lsdException w:name="Light Shading Accent 1" w:semiHidden="0" w:uiPriority="60" w:unhideWhenUsed="0"/>
+    <w:lsdException w:name="Light List Accent 1" w:semiHidden="0" w:uiPriority="61" w:unhideWhenUsed="0"/>
+    <w:lsdException w:name="Light Grid Accent 1" w:semiHidden="0" w:uiPriority="62" w:unhideWhenUsed="0"/>
+    <w:lsdException w:name="Medium Shading 1 Accent 1" w:semiHidden="0" w:uiPriority="63" w:unhideWhenUsed="0"/>
+    <w:lsdException w:name="Medium Shading 2 Accent 1" w:semiHidden="0" w:uiPriority="64" w:unhideWhenUsed="0"/>
+    <w:lsdException w:name="Medium List 1 Accent 1" w:semiHidden="0" w:uiPriority="65" w:unhideWhenUsed="0"/>
+    <w:lsdException w:name="Revision" w:unhideWhenUsed="0"/>
+    <w:lsdException w:name="List Paragraph" w:semiHidden="0" w:uiPriority="34" w:unhideWhenUsed="0" w:qFormat="1"/>
+    <w:lsdException w:name="Quote" w:semiHidden="0" w:uiPriority="29" w:unhideWhenUsed="0" w:qFormat="1"/>
+    <w:lsdException w:name="Intense Quote" w:semiHidden="0" w:uiPriority="30" w:unhideWhenUsed="0" w:qFormat="1"/>
+    <w:lsdException w:name="Medium List 2 Accent 1" w:semiHidden="0" w:uiPriority="66" w:unhideWhenUsed="0"/>
+    <w:lsdException w:name="Medium Grid 1 Accent 1" w:semiHidden="0" w:uiPriority="67" w:unhideWhenUsed="0"/>
+    <w:lsdException w:name="Medium Grid 2 Accent 1" w:semiHidden="0" w:uiPriority="68" w:unhideWhenUsed="0"/>
+    <w:lsdException w:name="Medium Grid 3 Accent 1" w:semiHidden="0" w:uiPriority="69" w:unhideWhenUsed="0"/>
+    <w:lsdException w:name="Dark List Accent 1" w:semiHidden="0" w:uiPriority="70" w:unhideWhenUsed="0"/>
+    <w:lsdException w:name="Colorful Shading Accent 1" w:semiHidden="0" w:uiPriority="71" w:unhideWhenUsed="0"/>
+    <w:lsdException w:name="Colorful List Accent 1" w:semiHidden="0" w:uiPriority="72" w:unhideWhenUsed="0"/>
+    <w:lsdException w:name="Colorful Grid Accent 1" w:semiHidden="0" w:uiPriority="73" w:unhideWhenUsed="0"/>
+    <w:lsdException w:name="Light Shading Accent 2" w:semiHidden="0" w:uiPriority="60" w:unhideWhenUsed="0"/>
+    <w:lsdException w:name="Light List Accent 2" w:semiHidden="0" w:uiPriority="61" w:unhideWhenUsed="0"/>
+    <w:lsdException w:name="Light Grid Accent 2" w:semiHidden="0" w:uiPriority="62" w:unhideWhenUsed="0"/>
+    <w:lsdException w:name="Medium Shading 1 Accent 2" w:semiHidden="0" w:uiPriority="63" w:unhideWhenUsed="0"/>
+    <w:lsdException w:name="Medium Shading 2 Accent 2" w:semiHidden="0" w:uiPriority="64" w:unhideWhenUsed="0"/>
+    <w:lsdException w:name="Medium List 1 Accent 2" w:semiHidden="0" w:uiPriority="65" w:unhideWhenUsed="0"/>
+    <w:lsdException w:name="Medium List 2 Accent 2" w:semiHidden="0" w:uiPriority="66" w:unhideWhenUsed="0"/>
+    <w:lsdException w:name="Medium Grid 1 Accent 2" w:semiHidden="0" w:uiPriority="67" w:unhideWhenUsed="0"/>
+    <w:lsdException w:name="Medium Grid 2 Accent 2" w:semiHidden="0" w:uiPriority="68" w:unhideWhenUsed="0"/>
+    <w:lsdException w:name="Medium Grid 3 Accent 2" w:semiHidden="0" w:uiPriority="69" w:unhideWhenUsed="0"/>
+    <w:lsdException w:name="Dark List Accent 2" w:semiHidden="0" w:uiPriority="70" w:unhideWhenUsed="0"/>
+    <w:lsdException w:name="Colorful Shading Accent 2" w:semiHidden="0" w:uiPriority="71" w:unhideWhenUsed="0"/>
+    <w:lsdException w:name="Colorful List Accent 2" w:semiHidden="0" w:uiPriority="72" w:unhideWhenUsed="0"/>
+    <w:lsdException w:name="Colorful Grid Accent 2" w:semiHidden="0" w:uiPriority="73" w:unhideWhenUsed="0"/>
+    <w:lsdException w:name="Light Shading Accent 3" w:semiHidden="0" w:uiPriority="60" w:unhideWhenUsed="0"/>
+    <w:lsdException w:name="Light List Accent 3" w:semiHidden="0" w:uiPriority="61" w:unhideWhenUsed="0"/>
+    <w:lsdException w:name="Light Grid Accent 3" w:semiHidden="0" w:uiPriority="62" w:unhideWhenUsed="0"/>
+    <w:lsdException w:name="Medium Shading 1 Accent 3" w:semiHidden="0" w:uiPriority="63" w:unhideWhenUsed="0"/>
+    <w:lsdException w:name="Medium Shading 2 Accent 3" w:semiHidden="0" w:uiPriority="64" w:unhideWhenUsed="0"/>
+    <w:lsdException w:name="Medium List 1 Accent 3" w:semiHidden="0" w:uiPriority="65" w:unhideWhenUsed="0"/>
+    <w:lsdException w:name="Medium List 2 Accent 3" w:semiHidden="0" w:uiPriority="66" w:unhideWhenUsed="0"/>
+    <w:lsdException w:name="Medium Grid 1 Accent 3" w:semiHidden="0" w:uiPriority="67" w:unhideWhenUsed="0"/>
+    <w:lsdException w:name="Medium Grid 2 Accent 3" w:semiHidden="0" w:uiPriority="68" w:unhideWhenUsed="0"/>
+    <w:lsdException w:name="Medium Grid 3 Accent 3" w:semiHidden="0" w:uiPriority="69" w:unhideWhenUsed="0"/>
+    <w:lsdException w:name="Dark List Accent 3" w:semiHidden="0" w:uiPriority="70" w:unhideWhenUsed="0"/>
+    <w:lsdException w:name="Colorful Shading Accent 3" w:semiHidden="0" w:uiPriority="71" w:unhideWhenUsed="0"/>
+    <w:lsdException w:name="Colorful List Accent 3" w:semiHidden="0" w:uiPriority="72" w:unhideWhenUsed="0"/>
+    <w:lsdException w:name="Colorful Grid Accent 3" w:semiHidden="0" w:uiPriority="73" w:unhideWhenUsed="0"/>
+    <w:lsdException w:name="Light Shading Accent 4" w:semiHidden="0" w:uiPriority="60" w:unhideWhenUsed="0"/>
+    <w:lsdException w:name="Light List Accent 4" w:semiHidden="0" w:uiPriority="61" w:unhideWhenUsed="0"/>
+    <w:lsdException w:name="Light Grid Accent 4" w:semiHidden="0" w:uiPriority="62" w:unhideWhenUsed="0"/>
+    <w:lsdException w:name="Medium Shading 1 Accent 4" w:semiHidden="0" w:uiPriority="63" w:unhideWhenUsed="0"/>
+    <w:lsdException w:name="Medium Shading 2 Accent 4" w:semiHidden="0" w:uiPriority="64" w:unhideWhenUsed="0"/>
+    <w:lsdException w:name="Medium List 1 Accent 4" w:semiHidden="0" w:uiPriority="65" w:unhideWhenUsed="0"/>
+    <w:lsdException w:name="Medium List 2 Accent 4" w:semiHidden="0" w:uiPriority="66" w:unhideWhenUsed="0"/>
+    <w:lsdException w:name="Medium Grid 1 Accent 4" w:semiHidden="0" w:uiPriority="67" w:unhideWhenUsed="0"/>
+    <w:lsdException w:name="Medium Grid 2 Accent 4" w:semiHidden="0" w:uiPriority="68" w:unhideWhenUsed="0"/>
+    <w:lsdException w:name="Medium Grid 3 Accent 4" w:semiHidden="0" w:uiPriority="69" w:unhideWhenUsed="0"/>
+    <w:lsdException w:name="Dark List Accent 4" w:semiHidden="0" w:uiPriority="70" w:unhideWhenUsed="0"/>
+    <w:lsdException w:name="Colorful Shading Accent 4" w:semiHidden="0" w:uiPriority="71" w:unhideWhenUsed="0"/>
+    <w:lsdException w:name="Colorful List Accent 4" w:semiHidden="0" w:uiPriority="72" w:unhideWhenUsed="0"/>
+    <w:lsdException w:name="Colorful Grid Accent 4" w:semiHidden="0" w:uiPriority="73" w:unhideWhenUsed="0"/>
+    <w:lsdException w:name="Light Shading Accent 5" w:semiHidden="0" w:uiPriority="60" w:unhideWhenUsed="0"/>
+    <w:lsdException w:name="Light List Accent 5" w:semiHidden="0" w:uiPriority="61" w:unhideWhenUsed="0"/>
+    <w:lsdException w:name="Light Grid Accent 5" w:semiHidden="0" w:uiPriority="62" w:unhideWhenUsed="0"/>
+    <w:lsdException w:name="Medium Shading 1 Accent 5" w:semiHidden="0" w:uiPriority="63" w:unhideWhenUsed="0"/>
+    <w:lsdException w:name="Medium Shading 2 Accent 5" w:semiHidden="0" w:uiPriority="64" w:unhideWhenUsed="0"/>
+    <w:lsdException w:name="Medium List 1 Accent 5" w:semiHidden="0" w:uiPriority="65" w:unhideWhenUsed="0"/>
+    <w:lsdException w:name="Medium List 2 Accent 5" w:semiHidden="0" w:uiPriority="66" w:unhideWhenUsed="0"/>
+    <w:lsdException w:name="Medium Grid 1 Accent 5" w:semiHidden="0" w:uiPriority="67" w:unhideWhenUsed="0"/>
+    <w:lsdException w:name="Medium Grid 2 Accent 5" w:semiHidden="0" w:uiPriority="68" w:unhideWhenUsed="0"/>
+    <w:lsdException w:name="Medium Grid 3 Accent 5" w:semiHidden="0" w:uiPriority="69" w:unhideWhenUsed="0"/>
+    <w:lsdException w:name="Dark List Accent 5" w:semiHidden="0" w:uiPriority="70" w:unhideWhenUsed="0"/>
+    <w:lsdException w:name="Colorful Shading Accent 5" w:semiHidden="0" w:uiPriority="71" w:unhideWhenUsed="0"/>
+    <w:lsdException w:name="Colorful List Accent 5" w:semiHidden="0" w:uiPriority="72" w:unhideWhenUsed="0"/>
+    <w:lsdException w:name="Colorful Grid Accent 5" w:semiHidden="0" w:uiPriority="73" w:unhideWhenUsed="0"/>
+    <w:lsdException w:name="Light Shading Accent 6" w:semiHidden="0" w:uiPriority="60" w:unhideWhenUsed="0"/>
+    <w:lsdException w:name="Light List Accent 6" w:semiHidden="0" w:uiPriority="61" w:unhideWhenUsed="0"/>
+    <w:lsdException w:name="Light Grid Accent 6" w:semiHidden="0" w:uiPriority="62" w:unhideWhenUsed="0"/>
+    <w:lsdException w:name="Medium Shading 1 Accent 6" w:semiHidden="0" w:uiPriority="63" w:unhideWhenUsed="0"/>
+    <w:lsdException w:name="Medium Shading 2 Accent 6" w:semiHidden="0" w:uiPriority="64" w:unhideWhenUsed="0"/>
+    <w:lsdException w:name="Medium List 1 Accent 6" w:semiHidden="0" w:uiPriority="65" w:unhideWhenUsed="0"/>
+    <w:lsdException w:name="Medium List 2 Accent 6" w:semiHidden="0" w:uiPriority="66" w:unhideWhenUsed="0"/>
+    <w:lsdException w:name="Medium Grid 1 Accent 6" w:semiHidden="0" w:uiPriority="67" w:unhideWhenUsed="0"/>
+    <w:lsdException w:name="Medium Grid 2 Accent 6" w:semiHidden="0" w:uiPriority="68" w:unhideWhenUsed="0"/>
+    <w:lsdException w:name="Medium Grid 3 Accent 6" w:semiHidden="0" w:uiPriority="69" w:unhideWhenUsed="0"/>
+    <w:lsdException w:name="Dark List Accent 6" w:semiHidden="0" w:uiPriority="70" w:unhideWhenUsed="0"/>
+    <w:lsdException w:name="Colorful Shading Accent 6" w:semiHidden="0" w:uiPriority="71" w:unhideWhenUsed="0"/>
+    <w:lsdException w:name="Colorful List Accent 6" w:semiHidden="0" w:uiPriority="72" w:unhideWhenUsed="0"/>
+    <w:lsdException w:name="Colorful Grid Accent 6" w:semiHidden="0" w:uiPriority="73" w:unhideWhenUsed="0"/>
+    <w:lsdException w:name="Subtle Emphasis" w:semiHidden="0" w:uiPriority="19" w:unhideWhenUsed="0" w:qFormat="1"/>
+    <w:lsdException w:name="Intense Emphasis" w:semiHidden="0" w:uiPriority="21" w:unhideWhenUsed="0" w:qFormat="1"/>
+    <w:lsdException w:name="Subtle Reference" w:semiHidden="0" w:uiPriority="31" w:unhideWhenUsed="0" w:qFormat="1"/>
+    <w:lsdException w:name="Intense Reference" w:semiHidden="0" w:uiPriority="32" w:unhideWhenUsed="0" w:qFormat="1"/>
+    <w:lsdException w:name="Book Title" w:semiHidden="0" w:uiPriority="33" w:unhideWhenUsed="0" w:qFormat="1"/>
+    <w:lsdException w:name="Bibliography" w:uiPriority="37"/>
+    <w:lsdException w:name="TOC Heading" w:uiPriority="39" w:qFormat="1"/>
   </w:latentStyles>
   <w:style w:type="paragraph" w:default="1" w:styleId="Normal">
     <w:name w:val="Normal"/>
@@ -3557,7 +5145,6 @@
   <w:style w:type="character" w:default="1" w:styleId="DefaultParagraphFont">
     <w:name w:val="Default Paragraph Font"/>
     <w:uiPriority w:val="1"/>
-    <w:semiHidden/>
     <w:unhideWhenUsed/>
   </w:style>
   <w:style w:type="table" w:default="1" w:styleId="TableNormal">
@@ -3688,7 +5275,6 @@
     <w:name w:val="Hyperlink"/>
     <w:basedOn w:val="DefaultParagraphFont"/>
     <w:uiPriority w:val="99"/>
-    <w:semiHidden/>
     <w:unhideWhenUsed/>
     <w:rsid w:val="00E53487"/>
     <w:rPr>
@@ -3750,6 +5336,432 @@
       <w:rFonts w:ascii="Segoe UI" w:hAnsi="Segoe UI" w:cs="Segoe UI"/>
       <w:sz w:val="18"/>
       <w:szCs w:val="18"/>
+    </w:rPr>
+  </w:style>
+  <w:style w:type="character" w:styleId="FollowedHyperlink">
+    <w:name w:val="FollowedHyperlink"/>
+    <w:basedOn w:val="DefaultParagraphFont"/>
+    <w:uiPriority w:val="99"/>
+    <w:semiHidden/>
+    <w:unhideWhenUsed/>
+    <w:rsid w:val="009C54B4"/>
+    <w:rPr>
+      <w:color w:val="954F72" w:themeColor="followedHyperlink"/>
+      <w:u w:val="single"/>
+    </w:rPr>
+  </w:style>
+</w:styles>
+</file>
+
+<file path=word/stylesWithEffects.xml><?xml version="1.0" encoding="utf-8"?>
+<w:styles xmlns:wpc="http://schemas.microsoft.com/office/word/2010/wordprocessingCanvas" xmlns:mc="http://schemas.openxmlformats.org/markup-compatibility/2006" xmlns:o="urn:schemas-microsoft-com:office:office" xmlns:r="http://schemas.openxmlformats.org/officeDocument/2006/relationships" xmlns:m="http://schemas.openxmlformats.org/officeDocument/2006/math" xmlns:v="urn:schemas-microsoft-com:vml" xmlns:wp14="http://schemas.microsoft.com/office/word/2010/wordprocessingDrawing" xmlns:wp="http://schemas.openxmlformats.org/drawingml/2006/wordprocessingDrawing" xmlns:w10="urn:schemas-microsoft-com:office:word" xmlns:w="http://schemas.openxmlformats.org/wordprocessingml/2006/main" xmlns:w14="http://schemas.microsoft.com/office/word/2010/wordml" xmlns:wpg="http://schemas.microsoft.com/office/word/2010/wordprocessingGroup" xmlns:wpi="http://schemas.microsoft.com/office/word/2010/wordprocessingInk" xmlns:wne="http://schemas.microsoft.com/office/word/2006/wordml" xmlns:wps="http://schemas.microsoft.com/office/word/2010/wordprocessingShape" mc:Ignorable="w14 wp14">
+  <w:docDefaults>
+    <w:rPrDefault>
+      <w:rPr>
+        <w:rFonts w:asciiTheme="minorHAnsi" w:eastAsiaTheme="minorHAnsi" w:hAnsiTheme="minorHAnsi" w:cstheme="minorBidi"/>
+        <w:sz w:val="22"/>
+        <w:szCs w:val="22"/>
+        <w:lang w:val="en-ZA" w:eastAsia="en-US" w:bidi="ar-SA"/>
+      </w:rPr>
+    </w:rPrDefault>
+    <w:pPrDefault>
+      <w:pPr>
+        <w:spacing w:after="160" w:line="259" w:lineRule="auto"/>
+      </w:pPr>
+    </w:pPrDefault>
+  </w:docDefaults>
+  <w:latentStyles w:defLockedState="0" w:defUIPriority="99" w:defSemiHidden="1" w:defUnhideWhenUsed="1" w:defQFormat="0" w:count="267">
+    <w:lsdException w:name="Normal" w:semiHidden="0" w:uiPriority="0" w:unhideWhenUsed="0" w:qFormat="1"/>
+    <w:lsdException w:name="heading 1" w:semiHidden="0" w:uiPriority="9" w:unhideWhenUsed="0" w:qFormat="1"/>
+    <w:lsdException w:name="heading 2" w:uiPriority="9" w:qFormat="1"/>
+    <w:lsdException w:name="heading 3" w:uiPriority="9" w:qFormat="1"/>
+    <w:lsdException w:name="heading 4" w:uiPriority="9" w:qFormat="1"/>
+    <w:lsdException w:name="heading 5" w:uiPriority="9" w:qFormat="1"/>
+    <w:lsdException w:name="heading 6" w:uiPriority="9" w:qFormat="1"/>
+    <w:lsdException w:name="heading 7" w:uiPriority="9" w:qFormat="1"/>
+    <w:lsdException w:name="heading 8" w:uiPriority="9" w:qFormat="1"/>
+    <w:lsdException w:name="heading 9" w:uiPriority="9" w:qFormat="1"/>
+    <w:lsdException w:name="toc 1" w:uiPriority="39"/>
+    <w:lsdException w:name="toc 2" w:uiPriority="39"/>
+    <w:lsdException w:name="toc 3" w:uiPriority="39"/>
+    <w:lsdException w:name="toc 4" w:uiPriority="39"/>
+    <w:lsdException w:name="toc 5" w:uiPriority="39"/>
+    <w:lsdException w:name="toc 6" w:uiPriority="39"/>
+    <w:lsdException w:name="toc 7" w:uiPriority="39"/>
+    <w:lsdException w:name="toc 8" w:uiPriority="39"/>
+    <w:lsdException w:name="toc 9" w:uiPriority="39"/>
+    <w:lsdException w:name="caption" w:uiPriority="35" w:qFormat="1"/>
+    <w:lsdException w:name="Title" w:semiHidden="0" w:uiPriority="10" w:unhideWhenUsed="0" w:qFormat="1"/>
+    <w:lsdException w:name="Default Paragraph Font" w:uiPriority="1"/>
+    <w:lsdException w:name="Subtitle" w:semiHidden="0" w:uiPriority="11" w:unhideWhenUsed="0" w:qFormat="1"/>
+    <w:lsdException w:name="Strong" w:semiHidden="0" w:uiPriority="22" w:unhideWhenUsed="0" w:qFormat="1"/>
+    <w:lsdException w:name="Emphasis" w:semiHidden="0" w:uiPriority="20" w:unhideWhenUsed="0" w:qFormat="1"/>
+    <w:lsdException w:name="Table Grid" w:semiHidden="0" w:uiPriority="39" w:unhideWhenUsed="0"/>
+    <w:lsdException w:name="Placeholder Text" w:unhideWhenUsed="0"/>
+    <w:lsdException w:name="No Spacing" w:semiHidden="0" w:uiPriority="1" w:unhideWhenUsed="0" w:qFormat="1"/>
+    <w:lsdException w:name="Light Shading" w:semiHidden="0" w:uiPriority="60" w:unhideWhenUsed="0"/>
+    <w:lsdException w:name="Light List" w:semiHidden="0" w:uiPriority="61" w:unhideWhenUsed="0"/>
+    <w:lsdException w:name="Light Grid" w:semiHidden="0" w:uiPriority="62" w:unhideWhenUsed="0"/>
+    <w:lsdException w:name="Medium Shading 1" w:semiHidden="0" w:uiPriority="63" w:unhideWhenUsed="0"/>
+    <w:lsdException w:name="Medium Shading 2" w:semiHidden="0" w:uiPriority="64" w:unhideWhenUsed="0"/>
+    <w:lsdException w:name="Medium List 1" w:semiHidden="0" w:uiPriority="65" w:unhideWhenUsed="0"/>
+    <w:lsdException w:name="Medium List 2" w:semiHidden="0" w:uiPriority="66" w:unhideWhenUsed="0"/>
+    <w:lsdException w:name="Medium Grid 1" w:semiHidden="0" w:uiPriority="67" w:unhideWhenUsed="0"/>
+    <w:lsdException w:name="Medium Grid 2" w:semiHidden="0" w:uiPriority="68" w:unhideWhenUsed="0"/>
+    <w:lsdException w:name="Medium Grid 3" w:semiHidden="0" w:uiPriority="69" w:unhideWhenUsed="0"/>
+    <w:lsdException w:name="Dark List" w:semiHidden="0" w:uiPriority="70" w:unhideWhenUsed="0"/>
+    <w:lsdException w:name="Colorful Shading" w:semiHidden="0" w:uiPriority="71" w:unhideWhenUsed="0"/>
+    <w:lsdException w:name="Colorful List" w:semiHidden="0" w:uiPriority="72" w:unhideWhenUsed="0"/>
+    <w:lsdException w:name="Colorful Grid" w:semiHidden="0" w:uiPriority="73" w:unhideWhenUsed="0"/>
+    <w:lsdException w:name="Light Shading Accent 1" w:semiHidden="0" w:uiPriority="60" w:unhideWhenUsed="0"/>
+    <w:lsdException w:name="Light List Accent 1" w:semiHidden="0" w:uiPriority="61" w:unhideWhenUsed="0"/>
+    <w:lsdException w:name="Light Grid Accent 1" w:semiHidden="0" w:uiPriority="62" w:unhideWhenUsed="0"/>
+    <w:lsdException w:name="Medium Shading 1 Accent 1" w:semiHidden="0" w:uiPriority="63" w:unhideWhenUsed="0"/>
+    <w:lsdException w:name="Medium Shading 2 Accent 1" w:semiHidden="0" w:uiPriority="64" w:unhideWhenUsed="0"/>
+    <w:lsdException w:name="Medium List 1 Accent 1" w:semiHidden="0" w:uiPriority="65" w:unhideWhenUsed="0"/>
+    <w:lsdException w:name="Revision" w:unhideWhenUsed="0"/>
+    <w:lsdException w:name="List Paragraph" w:semiHidden="0" w:uiPriority="34" w:unhideWhenUsed="0" w:qFormat="1"/>
+    <w:lsdException w:name="Quote" w:semiHidden="0" w:uiPriority="29" w:unhideWhenUsed="0" w:qFormat="1"/>
+    <w:lsdException w:name="Intense Quote" w:semiHidden="0" w:uiPriority="30" w:unhideWhenUsed="0" w:qFormat="1"/>
+    <w:lsdException w:name="Medium List 2 Accent 1" w:semiHidden="0" w:uiPriority="66" w:unhideWhenUsed="0"/>
+    <w:lsdException w:name="Medium Grid 1 Accent 1" w:semiHidden="0" w:uiPriority="67" w:unhideWhenUsed="0"/>
+    <w:lsdException w:name="Medium Grid 2 Accent 1" w:semiHidden="0" w:uiPriority="68" w:unhideWhenUsed="0"/>
+    <w:lsdException w:name="Medium Grid 3 Accent 1" w:semiHidden="0" w:uiPriority="69" w:unhideWhenUsed="0"/>
+    <w:lsdException w:name="Dark List Accent 1" w:semiHidden="0" w:uiPriority="70" w:unhideWhenUsed="0"/>
+    <w:lsdException w:name="Colorful Shading Accent 1" w:semiHidden="0" w:uiPriority="71" w:unhideWhenUsed="0"/>
+    <w:lsdException w:name="Colorful List Accent 1" w:semiHidden="0" w:uiPriority="72" w:unhideWhenUsed="0"/>
+    <w:lsdException w:name="Colorful Grid Accent 1" w:semiHidden="0" w:uiPriority="73" w:unhideWhenUsed="0"/>
+    <w:lsdException w:name="Light Shading Accent 2" w:semiHidden="0" w:uiPriority="60" w:unhideWhenUsed="0"/>
+    <w:lsdException w:name="Light List Accent 2" w:semiHidden="0" w:uiPriority="61" w:unhideWhenUsed="0"/>
+    <w:lsdException w:name="Light Grid Accent 2" w:semiHidden="0" w:uiPriority="62" w:unhideWhenUsed="0"/>
+    <w:lsdException w:name="Medium Shading 1 Accent 2" w:semiHidden="0" w:uiPriority="63" w:unhideWhenUsed="0"/>
+    <w:lsdException w:name="Medium Shading 2 Accent 2" w:semiHidden="0" w:uiPriority="64" w:unhideWhenUsed="0"/>
+    <w:lsdException w:name="Medium List 1 Accent 2" w:semiHidden="0" w:uiPriority="65" w:unhideWhenUsed="0"/>
+    <w:lsdException w:name="Medium List 2 Accent 2" w:semiHidden="0" w:uiPriority="66" w:unhideWhenUsed="0"/>
+    <w:lsdException w:name="Medium Grid 1 Accent 2" w:semiHidden="0" w:uiPriority="67" w:unhideWhenUsed="0"/>
+    <w:lsdException w:name="Medium Grid 2 Accent 2" w:semiHidden="0" w:uiPriority="68" w:unhideWhenUsed="0"/>
+    <w:lsdException w:name="Medium Grid 3 Accent 2" w:semiHidden="0" w:uiPriority="69" w:unhideWhenUsed="0"/>
+    <w:lsdException w:name="Dark List Accent 2" w:semiHidden="0" w:uiPriority="70" w:unhideWhenUsed="0"/>
+    <w:lsdException w:name="Colorful Shading Accent 2" w:semiHidden="0" w:uiPriority="71" w:unhideWhenUsed="0"/>
+    <w:lsdException w:name="Colorful List Accent 2" w:semiHidden="0" w:uiPriority="72" w:unhideWhenUsed="0"/>
+    <w:lsdException w:name="Colorful Grid Accent 2" w:semiHidden="0" w:uiPriority="73" w:unhideWhenUsed="0"/>
+    <w:lsdException w:name="Light Shading Accent 3" w:semiHidden="0" w:uiPriority="60" w:unhideWhenUsed="0"/>
+    <w:lsdException w:name="Light List Accent 3" w:semiHidden="0" w:uiPriority="61" w:unhideWhenUsed="0"/>
+    <w:lsdException w:name="Light Grid Accent 3" w:semiHidden="0" w:uiPriority="62" w:unhideWhenUsed="0"/>
+    <w:lsdException w:name="Medium Shading 1 Accent 3" w:semiHidden="0" w:uiPriority="63" w:unhideWhenUsed="0"/>
+    <w:lsdException w:name="Medium Shading 2 Accent 3" w:semiHidden="0" w:uiPriority="64" w:unhideWhenUsed="0"/>
+    <w:lsdException w:name="Medium List 1 Accent 3" w:semiHidden="0" w:uiPriority="65" w:unhideWhenUsed="0"/>
+    <w:lsdException w:name="Medium List 2 Accent 3" w:semiHidden="0" w:uiPriority="66" w:unhideWhenUsed="0"/>
+    <w:lsdException w:name="Medium Grid 1 Accent 3" w:semiHidden="0" w:uiPriority="67" w:unhideWhenUsed="0"/>
+    <w:lsdException w:name="Medium Grid 2 Accent 3" w:semiHidden="0" w:uiPriority="68" w:unhideWhenUsed="0"/>
+    <w:lsdException w:name="Medium Grid 3 Accent 3" w:semiHidden="0" w:uiPriority="69" w:unhideWhenUsed="0"/>
+    <w:lsdException w:name="Dark List Accent 3" w:semiHidden="0" w:uiPriority="70" w:unhideWhenUsed="0"/>
+    <w:lsdException w:name="Colorful Shading Accent 3" w:semiHidden="0" w:uiPriority="71" w:unhideWhenUsed="0"/>
+    <w:lsdException w:name="Colorful List Accent 3" w:semiHidden="0" w:uiPriority="72" w:unhideWhenUsed="0"/>
+    <w:lsdException w:name="Colorful Grid Accent 3" w:semiHidden="0" w:uiPriority="73" w:unhideWhenUsed="0"/>
+    <w:lsdException w:name="Light Shading Accent 4" w:semiHidden="0" w:uiPriority="60" w:unhideWhenUsed="0"/>
+    <w:lsdException w:name="Light List Accent 4" w:semiHidden="0" w:uiPriority="61" w:unhideWhenUsed="0"/>
+    <w:lsdException w:name="Light Grid Accent 4" w:semiHidden="0" w:uiPriority="62" w:unhideWhenUsed="0"/>
+    <w:lsdException w:name="Medium Shading 1 Accent 4" w:semiHidden="0" w:uiPriority="63" w:unhideWhenUsed="0"/>
+    <w:lsdException w:name="Medium Shading 2 Accent 4" w:semiHidden="0" w:uiPriority="64" w:unhideWhenUsed="0"/>
+    <w:lsdException w:name="Medium List 1 Accent 4" w:semiHidden="0" w:uiPriority="65" w:unhideWhenUsed="0"/>
+    <w:lsdException w:name="Medium List 2 Accent 4" w:semiHidden="0" w:uiPriority="66" w:unhideWhenUsed="0"/>
+    <w:lsdException w:name="Medium Grid 1 Accent 4" w:semiHidden="0" w:uiPriority="67" w:unhideWhenUsed="0"/>
+    <w:lsdException w:name="Medium Grid 2 Accent 4" w:semiHidden="0" w:uiPriority="68" w:unhideWhenUsed="0"/>
+    <w:lsdException w:name="Medium Grid 3 Accent 4" w:semiHidden="0" w:uiPriority="69" w:unhideWhenUsed="0"/>
+    <w:lsdException w:name="Dark List Accent 4" w:semiHidden="0" w:uiPriority="70" w:unhideWhenUsed="0"/>
+    <w:lsdException w:name="Colorful Shading Accent 4" w:semiHidden="0" w:uiPriority="71" w:unhideWhenUsed="0"/>
+    <w:lsdException w:name="Colorful List Accent 4" w:semiHidden="0" w:uiPriority="72" w:unhideWhenUsed="0"/>
+    <w:lsdException w:name="Colorful Grid Accent 4" w:semiHidden="0" w:uiPriority="73" w:unhideWhenUsed="0"/>
+    <w:lsdException w:name="Light Shading Accent 5" w:semiHidden="0" w:uiPriority="60" w:unhideWhenUsed="0"/>
+    <w:lsdException w:name="Light List Accent 5" w:semiHidden="0" w:uiPriority="61" w:unhideWhenUsed="0"/>
+    <w:lsdException w:name="Light Grid Accent 5" w:semiHidden="0" w:uiPriority="62" w:unhideWhenUsed="0"/>
+    <w:lsdException w:name="Medium Shading 1 Accent 5" w:semiHidden="0" w:uiPriority="63" w:unhideWhenUsed="0"/>
+    <w:lsdException w:name="Medium Shading 2 Accent 5" w:semiHidden="0" w:uiPriority="64" w:unhideWhenUsed="0"/>
+    <w:lsdException w:name="Medium List 1 Accent 5" w:semiHidden="0" w:uiPriority="65" w:unhideWhenUsed="0"/>
+    <w:lsdException w:name="Medium List 2 Accent 5" w:semiHidden="0" w:uiPriority="66" w:unhideWhenUsed="0"/>
+    <w:lsdException w:name="Medium Grid 1 Accent 5" w:semiHidden="0" w:uiPriority="67" w:unhideWhenUsed="0"/>
+    <w:lsdException w:name="Medium Grid 2 Accent 5" w:semiHidden="0" w:uiPriority="68" w:unhideWhenUsed="0"/>
+    <w:lsdException w:name="Medium Grid 3 Accent 5" w:semiHidden="0" w:uiPriority="69" w:unhideWhenUsed="0"/>
+    <w:lsdException w:name="Dark List Accent 5" w:semiHidden="0" w:uiPriority="70" w:unhideWhenUsed="0"/>
+    <w:lsdException w:name="Colorful Shading Accent 5" w:semiHidden="0" w:uiPriority="71" w:unhideWhenUsed="0"/>
+    <w:lsdException w:name="Colorful List Accent 5" w:semiHidden="0" w:uiPriority="72" w:unhideWhenUsed="0"/>
+    <w:lsdException w:name="Colorful Grid Accent 5" w:semiHidden="0" w:uiPriority="73" w:unhideWhenUsed="0"/>
+    <w:lsdException w:name="Light Shading Accent 6" w:semiHidden="0" w:uiPriority="60" w:unhideWhenUsed="0"/>
+    <w:lsdException w:name="Light List Accent 6" w:semiHidden="0" w:uiPriority="61" w:unhideWhenUsed="0"/>
+    <w:lsdException w:name="Light Grid Accent 6" w:semiHidden="0" w:uiPriority="62" w:unhideWhenUsed="0"/>
+    <w:lsdException w:name="Medium Shading 1 Accent 6" w:semiHidden="0" w:uiPriority="63" w:unhideWhenUsed="0"/>
+    <w:lsdException w:name="Medium Shading 2 Accent 6" w:semiHidden="0" w:uiPriority="64" w:unhideWhenUsed="0"/>
+    <w:lsdException w:name="Medium List 1 Accent 6" w:semiHidden="0" w:uiPriority="65" w:unhideWhenUsed="0"/>
+    <w:lsdException w:name="Medium List 2 Accent 6" w:semiHidden="0" w:uiPriority="66" w:unhideWhenUsed="0"/>
+    <w:lsdException w:name="Medium Grid 1 Accent 6" w:semiHidden="0" w:uiPriority="67" w:unhideWhenUsed="0"/>
+    <w:lsdException w:name="Medium Grid 2 Accent 6" w:semiHidden="0" w:uiPriority="68" w:unhideWhenUsed="0"/>
+    <w:lsdException w:name="Medium Grid 3 Accent 6" w:semiHidden="0" w:uiPriority="69" w:unhideWhenUsed="0"/>
+    <w:lsdException w:name="Dark List Accent 6" w:semiHidden="0" w:uiPriority="70" w:unhideWhenUsed="0"/>
+    <w:lsdException w:name="Colorful Shading Accent 6" w:semiHidden="0" w:uiPriority="71" w:unhideWhenUsed="0"/>
+    <w:lsdException w:name="Colorful List Accent 6" w:semiHidden="0" w:uiPriority="72" w:unhideWhenUsed="0"/>
+    <w:lsdException w:name="Colorful Grid Accent 6" w:semiHidden="0" w:uiPriority="73" w:unhideWhenUsed="0"/>
+    <w:lsdException w:name="Subtle Emphasis" w:semiHidden="0" w:uiPriority="19" w:unhideWhenUsed="0" w:qFormat="1"/>
+    <w:lsdException w:name="Intense Emphasis" w:semiHidden="0" w:uiPriority="21" w:unhideWhenUsed="0" w:qFormat="1"/>
+    <w:lsdException w:name="Subtle Reference" w:semiHidden="0" w:uiPriority="31" w:unhideWhenUsed="0" w:qFormat="1"/>
+    <w:lsdException w:name="Intense Reference" w:semiHidden="0" w:uiPriority="32" w:unhideWhenUsed="0" w:qFormat="1"/>
+    <w:lsdException w:name="Book Title" w:semiHidden="0" w:uiPriority="33" w:unhideWhenUsed="0" w:qFormat="1"/>
+    <w:lsdException w:name="Bibliography" w:uiPriority="37"/>
+    <w:lsdException w:name="TOC Heading" w:uiPriority="39" w:qFormat="1"/>
+  </w:latentStyles>
+  <w:style w:type="paragraph" w:default="1" w:styleId="Normal">
+    <w:name w:val="Normal"/>
+    <w:qFormat/>
+  </w:style>
+  <w:style w:type="paragraph" w:styleId="Heading1">
+    <w:name w:val="heading 1"/>
+    <w:basedOn w:val="Normal"/>
+    <w:next w:val="Normal"/>
+    <w:link w:val="Heading1Char"/>
+    <w:uiPriority w:val="9"/>
+    <w:qFormat/>
+    <w:rsid w:val="009B3ABD"/>
+    <w:pPr>
+      <w:keepNext/>
+      <w:keepLines/>
+      <w:spacing w:before="240" w:after="0"/>
+      <w:outlineLvl w:val="0"/>
+    </w:pPr>
+    <w:rPr>
+      <w:rFonts w:asciiTheme="majorHAnsi" w:eastAsiaTheme="majorEastAsia" w:hAnsiTheme="majorHAnsi" w:cstheme="majorBidi"/>
+      <w:color w:val="2E74B5" w:themeColor="accent1" w:themeShade="BF"/>
+      <w:sz w:val="32"/>
+      <w:szCs w:val="32"/>
+    </w:rPr>
+  </w:style>
+  <w:style w:type="paragraph" w:styleId="Heading2">
+    <w:name w:val="heading 2"/>
+    <w:basedOn w:val="Normal"/>
+    <w:next w:val="Normal"/>
+    <w:link w:val="Heading2Char"/>
+    <w:uiPriority w:val="9"/>
+    <w:unhideWhenUsed/>
+    <w:qFormat/>
+    <w:rsid w:val="004F5FBC"/>
+    <w:pPr>
+      <w:keepNext/>
+      <w:keepLines/>
+      <w:spacing w:before="40" w:after="0"/>
+      <w:outlineLvl w:val="1"/>
+    </w:pPr>
+    <w:rPr>
+      <w:rFonts w:asciiTheme="majorHAnsi" w:eastAsiaTheme="majorEastAsia" w:hAnsiTheme="majorHAnsi" w:cstheme="majorBidi"/>
+      <w:color w:val="2E74B5" w:themeColor="accent1" w:themeShade="BF"/>
+      <w:sz w:val="26"/>
+      <w:szCs w:val="26"/>
+    </w:rPr>
+  </w:style>
+  <w:style w:type="character" w:default="1" w:styleId="DefaultParagraphFont">
+    <w:name w:val="Default Paragraph Font"/>
+    <w:uiPriority w:val="1"/>
+    <w:unhideWhenUsed/>
+  </w:style>
+  <w:style w:type="table" w:default="1" w:styleId="TableNormal">
+    <w:name w:val="Normal Table"/>
+    <w:uiPriority w:val="99"/>
+    <w:semiHidden/>
+    <w:unhideWhenUsed/>
+    <w:tblPr>
+      <w:tblInd w:w="0" w:type="dxa"/>
+      <w:tblCellMar>
+        <w:top w:w="0" w:type="dxa"/>
+        <w:left w:w="108" w:type="dxa"/>
+        <w:bottom w:w="0" w:type="dxa"/>
+        <w:right w:w="108" w:type="dxa"/>
+      </w:tblCellMar>
+    </w:tblPr>
+  </w:style>
+  <w:style w:type="numbering" w:default="1" w:styleId="NoList">
+    <w:name w:val="No List"/>
+    <w:uiPriority w:val="99"/>
+    <w:semiHidden/>
+    <w:unhideWhenUsed/>
+  </w:style>
+  <w:style w:type="paragraph" w:styleId="ListParagraph">
+    <w:name w:val="List Paragraph"/>
+    <w:basedOn w:val="Normal"/>
+    <w:uiPriority w:val="34"/>
+    <w:qFormat/>
+    <w:rsid w:val="002B28BF"/>
+    <w:pPr>
+      <w:ind w:left="720"/>
+      <w:contextualSpacing/>
+    </w:pPr>
+  </w:style>
+  <w:style w:type="character" w:styleId="PlaceholderText">
+    <w:name w:val="Placeholder Text"/>
+    <w:basedOn w:val="DefaultParagraphFont"/>
+    <w:uiPriority w:val="99"/>
+    <w:semiHidden/>
+    <w:rsid w:val="00B51BE2"/>
+    <w:rPr>
+      <w:color w:val="808080"/>
+    </w:rPr>
+  </w:style>
+  <w:style w:type="table" w:styleId="TableGrid">
+    <w:name w:val="Table Grid"/>
+    <w:basedOn w:val="TableNormal"/>
+    <w:uiPriority w:val="39"/>
+    <w:rsid w:val="0088110B"/>
+    <w:pPr>
+      <w:spacing w:after="0" w:line="240" w:lineRule="auto"/>
+    </w:pPr>
+    <w:tblPr>
+      <w:tblBorders>
+        <w:top w:val="single" w:sz="4" w:space="0" w:color="auto"/>
+        <w:left w:val="single" w:sz="4" w:space="0" w:color="auto"/>
+        <w:bottom w:val="single" w:sz="4" w:space="0" w:color="auto"/>
+        <w:right w:val="single" w:sz="4" w:space="0" w:color="auto"/>
+        <w:insideH w:val="single" w:sz="4" w:space="0" w:color="auto"/>
+        <w:insideV w:val="single" w:sz="4" w:space="0" w:color="auto"/>
+      </w:tblBorders>
+    </w:tblPr>
+  </w:style>
+  <w:style w:type="paragraph" w:styleId="Caption">
+    <w:name w:val="caption"/>
+    <w:basedOn w:val="Normal"/>
+    <w:next w:val="Normal"/>
+    <w:uiPriority w:val="35"/>
+    <w:unhideWhenUsed/>
+    <w:qFormat/>
+    <w:rsid w:val="0088110B"/>
+    <w:pPr>
+      <w:spacing w:after="200" w:line="240" w:lineRule="auto"/>
+    </w:pPr>
+    <w:rPr>
+      <w:i/>
+      <w:iCs/>
+      <w:color w:val="44546A" w:themeColor="text2"/>
+      <w:sz w:val="18"/>
+      <w:szCs w:val="18"/>
+    </w:rPr>
+  </w:style>
+  <w:style w:type="paragraph" w:styleId="Header">
+    <w:name w:val="header"/>
+    <w:basedOn w:val="Normal"/>
+    <w:link w:val="HeaderChar"/>
+    <w:uiPriority w:val="99"/>
+    <w:unhideWhenUsed/>
+    <w:rsid w:val="00307CA0"/>
+    <w:pPr>
+      <w:tabs>
+        <w:tab w:val="center" w:pos="4513"/>
+        <w:tab w:val="right" w:pos="9026"/>
+      </w:tabs>
+      <w:spacing w:after="0" w:line="240" w:lineRule="auto"/>
+    </w:pPr>
+  </w:style>
+  <w:style w:type="character" w:customStyle="1" w:styleId="HeaderChar">
+    <w:name w:val="Header Char"/>
+    <w:basedOn w:val="DefaultParagraphFont"/>
+    <w:link w:val="Header"/>
+    <w:uiPriority w:val="99"/>
+    <w:rsid w:val="00307CA0"/>
+  </w:style>
+  <w:style w:type="paragraph" w:styleId="Footer">
+    <w:name w:val="footer"/>
+    <w:basedOn w:val="Normal"/>
+    <w:link w:val="FooterChar"/>
+    <w:uiPriority w:val="99"/>
+    <w:unhideWhenUsed/>
+    <w:rsid w:val="00307CA0"/>
+    <w:pPr>
+      <w:tabs>
+        <w:tab w:val="center" w:pos="4513"/>
+        <w:tab w:val="right" w:pos="9026"/>
+      </w:tabs>
+      <w:spacing w:after="0" w:line="240" w:lineRule="auto"/>
+    </w:pPr>
+  </w:style>
+  <w:style w:type="character" w:customStyle="1" w:styleId="FooterChar">
+    <w:name w:val="Footer Char"/>
+    <w:basedOn w:val="DefaultParagraphFont"/>
+    <w:link w:val="Footer"/>
+    <w:uiPriority w:val="99"/>
+    <w:rsid w:val="00307CA0"/>
+  </w:style>
+  <w:style w:type="character" w:styleId="Hyperlink">
+    <w:name w:val="Hyperlink"/>
+    <w:basedOn w:val="DefaultParagraphFont"/>
+    <w:uiPriority w:val="99"/>
+    <w:unhideWhenUsed/>
+    <w:rsid w:val="00E53487"/>
+    <w:rPr>
+      <w:color w:val="0000FF"/>
+      <w:u w:val="single"/>
+    </w:rPr>
+  </w:style>
+  <w:style w:type="character" w:customStyle="1" w:styleId="Heading1Char">
+    <w:name w:val="Heading 1 Char"/>
+    <w:basedOn w:val="DefaultParagraphFont"/>
+    <w:link w:val="Heading1"/>
+    <w:uiPriority w:val="9"/>
+    <w:rsid w:val="009B3ABD"/>
+    <w:rPr>
+      <w:rFonts w:asciiTheme="majorHAnsi" w:eastAsiaTheme="majorEastAsia" w:hAnsiTheme="majorHAnsi" w:cstheme="majorBidi"/>
+      <w:color w:val="2E74B5" w:themeColor="accent1" w:themeShade="BF"/>
+      <w:sz w:val="32"/>
+      <w:szCs w:val="32"/>
+    </w:rPr>
+  </w:style>
+  <w:style w:type="character" w:customStyle="1" w:styleId="Heading2Char">
+    <w:name w:val="Heading 2 Char"/>
+    <w:basedOn w:val="DefaultParagraphFont"/>
+    <w:link w:val="Heading2"/>
+    <w:uiPriority w:val="9"/>
+    <w:rsid w:val="004F5FBC"/>
+    <w:rPr>
+      <w:rFonts w:asciiTheme="majorHAnsi" w:eastAsiaTheme="majorEastAsia" w:hAnsiTheme="majorHAnsi" w:cstheme="majorBidi"/>
+      <w:color w:val="2E74B5" w:themeColor="accent1" w:themeShade="BF"/>
+      <w:sz w:val="26"/>
+      <w:szCs w:val="26"/>
+    </w:rPr>
+  </w:style>
+  <w:style w:type="paragraph" w:styleId="BalloonText">
+    <w:name w:val="Balloon Text"/>
+    <w:basedOn w:val="Normal"/>
+    <w:link w:val="BalloonTextChar"/>
+    <w:uiPriority w:val="99"/>
+    <w:semiHidden/>
+    <w:unhideWhenUsed/>
+    <w:rsid w:val="004F5FBC"/>
+    <w:pPr>
+      <w:spacing w:after="0" w:line="240" w:lineRule="auto"/>
+    </w:pPr>
+    <w:rPr>
+      <w:rFonts w:ascii="Segoe UI" w:hAnsi="Segoe UI" w:cs="Segoe UI"/>
+      <w:sz w:val="18"/>
+      <w:szCs w:val="18"/>
+    </w:rPr>
+  </w:style>
+  <w:style w:type="character" w:customStyle="1" w:styleId="BalloonTextChar">
+    <w:name w:val="Balloon Text Char"/>
+    <w:basedOn w:val="DefaultParagraphFont"/>
+    <w:link w:val="BalloonText"/>
+    <w:uiPriority w:val="99"/>
+    <w:semiHidden/>
+    <w:rsid w:val="004F5FBC"/>
+    <w:rPr>
+      <w:rFonts w:ascii="Segoe UI" w:hAnsi="Segoe UI" w:cs="Segoe UI"/>
+      <w:sz w:val="18"/>
+      <w:szCs w:val="18"/>
+    </w:rPr>
+  </w:style>
+  <w:style w:type="character" w:styleId="FollowedHyperlink">
+    <w:name w:val="FollowedHyperlink"/>
+    <w:basedOn w:val="DefaultParagraphFont"/>
+    <w:uiPriority w:val="99"/>
+    <w:semiHidden/>
+    <w:unhideWhenUsed/>
+    <w:rsid w:val="009C54B4"/>
+    <w:rPr>
+      <w:color w:val="954F72" w:themeColor="followedHyperlink"/>
+      <w:u w:val="single"/>
     </w:rPr>
   </w:style>
 </w:styles>
@@ -4010,7 +6022,7 @@
   <a:extraClrSchemeLst/>
   <a:extLst>
     <a:ext uri="{05A4C25C-085E-4340-85A3-A5531E510DB2}">
-      <thm15:themeFamily xmlns:thm15="http://schemas.microsoft.com/office/thememl/2012/main" name="Office Theme" id="{62F939B6-93AF-4DB8-9C6B-D6C7DFDC589F}" vid="{4A3C46E8-61CC-4603-A589-7422A47A8E4A}"/>
+      <thm15:themeFamily xmlns:thm15="http://schemas.microsoft.com/office/thememl/2012/main" xmlns="" name="Office Theme" id="{62F939B6-93AF-4DB8-9C6B-D6C7DFDC589F}" vid="{4A3C46E8-61CC-4603-A589-7422A47A8E4A}"/>
     </a:ext>
   </a:extLst>
 </a:theme>
@@ -4021,7 +6033,7 @@
 </file>
 
 <file path=customXml/itemProps1.xml><?xml version="1.0" encoding="utf-8"?>
-<ds:datastoreItem xmlns:ds="http://schemas.openxmlformats.org/officeDocument/2006/customXml" ds:itemID="{904B65A6-7CE1-4EA5-B49E-207D76B9D910}">
+<ds:datastoreItem xmlns:ds="http://schemas.openxmlformats.org/officeDocument/2006/customXml" ds:itemID="{CCCAC8F4-6652-46E0-BDB1-4F2BA5EBE89A}">
   <ds:schemaRefs>
     <ds:schemaRef ds:uri="http://schemas.openxmlformats.org/officeDocument/2006/bibliography"/>
   </ds:schemaRefs>

</xml_diff>